<commit_message>
Initial commit: EV Charging Demand Forecasting project
</commit_message>
<xml_diff>
--- a/Electric Vehicle Charging Demand Forecasting.docx
+++ b/Electric Vehicle Charging Demand Forecasting.docx
@@ -4,6 +4,7 @@
   <w:body>
     <w:p>
       <w:pPr>
+        <w:jc w:val="both"/>
         <w:rPr>
           <w:rFonts w:ascii="Times New Roman" w:hAnsi="Times New Roman" w:cs="Times New Roman"/>
           <w:b/>
@@ -25,6 +26,7 @@
     </w:p>
     <w:p>
       <w:pPr>
+        <w:jc w:val="both"/>
         <w:rPr>
           <w:rFonts w:ascii="Times New Roman" w:hAnsi="Times New Roman" w:cs="Times New Roman"/>
           <w:b/>
@@ -66,6 +68,7 @@
     </w:p>
     <w:p>
       <w:pPr>
+        <w:jc w:val="both"/>
         <w:rPr>
           <w:rFonts w:ascii="Times New Roman" w:hAnsi="Times New Roman" w:cs="Times New Roman"/>
           <w:b/>
@@ -83,6 +86,7 @@
     </w:p>
     <w:p>
       <w:pPr>
+        <w:jc w:val="both"/>
         <w:rPr>
           <w:rFonts w:ascii="Times New Roman" w:hAnsi="Times New Roman" w:cs="Times New Roman"/>
         </w:rPr>
@@ -124,6 +128,7 @@
     </w:p>
     <w:p>
       <w:pPr>
+        <w:jc w:val="both"/>
         <w:rPr>
           <w:rFonts w:ascii="Times New Roman" w:hAnsi="Times New Roman" w:cs="Times New Roman"/>
           <w:b/>
@@ -145,6 +150,7 @@
           <w:ilvl w:val="0"/>
           <w:numId w:val="2"/>
         </w:numPr>
+        <w:jc w:val="both"/>
         <w:rPr>
           <w:rFonts w:ascii="Times New Roman" w:hAnsi="Times New Roman" w:cs="Times New Roman"/>
         </w:rPr>
@@ -162,6 +168,7 @@
           <w:ilvl w:val="0"/>
           <w:numId w:val="2"/>
         </w:numPr>
+        <w:jc w:val="both"/>
         <w:rPr>
           <w:rFonts w:ascii="Times New Roman" w:hAnsi="Times New Roman" w:cs="Times New Roman"/>
         </w:rPr>
@@ -179,6 +186,7 @@
           <w:ilvl w:val="0"/>
           <w:numId w:val="2"/>
         </w:numPr>
+        <w:jc w:val="both"/>
         <w:rPr>
           <w:rFonts w:ascii="Times New Roman" w:hAnsi="Times New Roman" w:cs="Times New Roman"/>
         </w:rPr>
@@ -196,6 +204,7 @@
           <w:ilvl w:val="0"/>
           <w:numId w:val="2"/>
         </w:numPr>
+        <w:jc w:val="both"/>
         <w:rPr>
           <w:rFonts w:ascii="Times New Roman" w:hAnsi="Times New Roman" w:cs="Times New Roman"/>
         </w:rPr>
@@ -209,6 +218,7 @@
     </w:p>
     <w:p>
       <w:pPr>
+        <w:jc w:val="both"/>
         <w:rPr>
           <w:rFonts w:ascii="Times New Roman" w:hAnsi="Times New Roman" w:cs="Times New Roman"/>
           <w:b/>
@@ -253,6 +263,7 @@
           </w:tcPr>
           <w:p>
             <w:pPr>
+              <w:jc w:val="both"/>
               <w:rPr>
                 <w:rFonts w:ascii="Times New Roman" w:hAnsi="Times New Roman" w:cs="Times New Roman"/>
                 <w:b/>
@@ -277,6 +288,7 @@
           </w:tcPr>
           <w:p>
             <w:pPr>
+              <w:jc w:val="both"/>
               <w:rPr>
                 <w:rFonts w:ascii="Times New Roman" w:hAnsi="Times New Roman" w:cs="Times New Roman"/>
                 <w:b/>
@@ -306,6 +318,7 @@
           </w:tcPr>
           <w:p>
             <w:pPr>
+              <w:jc w:val="both"/>
               <w:rPr>
                 <w:rFonts w:ascii="Times New Roman" w:hAnsi="Times New Roman" w:cs="Times New Roman"/>
               </w:rPr>
@@ -346,6 +359,7 @@
           </w:tcPr>
           <w:p>
             <w:pPr>
+              <w:jc w:val="both"/>
               <w:rPr>
                 <w:rFonts w:ascii="Times New Roman" w:hAnsi="Times New Roman" w:cs="Times New Roman"/>
               </w:rPr>
@@ -371,6 +385,7 @@
           </w:tcPr>
           <w:p>
             <w:pPr>
+              <w:jc w:val="both"/>
               <w:rPr>
                 <w:rFonts w:ascii="Times New Roman" w:hAnsi="Times New Roman" w:cs="Times New Roman"/>
               </w:rPr>
@@ -393,6 +408,7 @@
           </w:tcPr>
           <w:p>
             <w:pPr>
+              <w:jc w:val="both"/>
               <w:rPr>
                 <w:rFonts w:ascii="Times New Roman" w:hAnsi="Times New Roman" w:cs="Times New Roman"/>
               </w:rPr>
@@ -418,6 +434,7 @@
           </w:tcPr>
           <w:p>
             <w:pPr>
+              <w:jc w:val="both"/>
               <w:rPr>
                 <w:rFonts w:ascii="Times New Roman" w:hAnsi="Times New Roman" w:cs="Times New Roman"/>
               </w:rPr>
@@ -440,6 +457,7 @@
           </w:tcPr>
           <w:p>
             <w:pPr>
+              <w:jc w:val="both"/>
               <w:rPr>
                 <w:rFonts w:ascii="Times New Roman" w:hAnsi="Times New Roman" w:cs="Times New Roman"/>
               </w:rPr>
@@ -465,6 +483,7 @@
           </w:tcPr>
           <w:p>
             <w:pPr>
+              <w:jc w:val="both"/>
               <w:rPr>
                 <w:rFonts w:ascii="Times New Roman" w:hAnsi="Times New Roman" w:cs="Times New Roman"/>
               </w:rPr>
@@ -487,6 +506,7 @@
           </w:tcPr>
           <w:p>
             <w:pPr>
+              <w:jc w:val="both"/>
               <w:rPr>
                 <w:rFonts w:ascii="Times New Roman" w:hAnsi="Times New Roman" w:cs="Times New Roman"/>
               </w:rPr>
@@ -496,6 +516,64 @@
                 <w:rFonts w:ascii="Times New Roman" w:hAnsi="Times New Roman" w:cs="Times New Roman"/>
               </w:rPr>
               <w:t>Visualization and analysis</w:t>
+            </w:r>
+          </w:p>
+        </w:tc>
+      </w:tr>
+      <w:tr>
+        <w:trPr>
+          <w:tblCellSpacing w:w="15" w:type="dxa"/>
+        </w:trPr>
+        <w:tc>
+          <w:tcPr>
+            <w:tcW w:w="0" w:type="auto"/>
+            <w:vAlign w:val="center"/>
+          </w:tcPr>
+          <w:p>
+            <w:pPr>
+              <w:jc w:val="both"/>
+              <w:rPr>
+                <w:rFonts w:ascii="Times New Roman" w:hAnsi="Times New Roman" w:cs="Times New Roman"/>
+                <w:b/>
+                <w:bCs/>
+                <w:vanish/>
+              </w:rPr>
+            </w:pPr>
+            <w:r>
+              <w:rPr>
+                <w:rFonts w:ascii="Times New Roman" w:hAnsi="Times New Roman" w:cs="Times New Roman"/>
+                <w:b/>
+                <w:bCs/>
+              </w:rPr>
+              <w:t>Environment</w:t>
+            </w:r>
+          </w:p>
+        </w:tc>
+        <w:tc>
+          <w:tcPr>
+            <w:tcW w:w="0" w:type="auto"/>
+            <w:vAlign w:val="center"/>
+          </w:tcPr>
+          <w:p>
+            <w:pPr>
+              <w:jc w:val="both"/>
+              <w:rPr>
+                <w:rFonts w:ascii="Times New Roman" w:hAnsi="Times New Roman" w:cs="Times New Roman"/>
+              </w:rPr>
+            </w:pPr>
+            <w:proofErr w:type="spellStart"/>
+            <w:r>
+              <w:rPr>
+                <w:rFonts w:ascii="Times New Roman" w:hAnsi="Times New Roman" w:cs="Times New Roman"/>
+              </w:rPr>
+              <w:t>Jupyter</w:t>
+            </w:r>
+            <w:proofErr w:type="spellEnd"/>
+            <w:r>
+              <w:rPr>
+                <w:rFonts w:ascii="Times New Roman" w:hAnsi="Times New Roman" w:cs="Times New Roman"/>
+              </w:rPr>
+              <w:t xml:space="preserve"> Notebook</w:t>
             </w:r>
           </w:p>
         </w:tc>
@@ -504,6 +582,206 @@
     <w:p>
       <w:pPr>
         <w:spacing w:before="120" w:after="120"/>
+        <w:jc w:val="both"/>
+        <w:rPr>
+          <w:rFonts w:ascii="Times New Roman" w:hAnsi="Times New Roman" w:cs="Times New Roman"/>
+          <w:b/>
+          <w:bCs/>
+        </w:rPr>
+      </w:pPr>
+      <w:r>
+        <w:rPr>
+          <w:rFonts w:ascii="Segoe UI Emoji" w:hAnsi="Segoe UI Emoji" w:cs="Segoe UI Emoji"/>
+          <w:b/>
+          <w:bCs/>
+        </w:rPr>
+        <w:t>🧠</w:t>
+      </w:r>
+      <w:r>
+        <w:rPr>
+          <w:rFonts w:ascii="Times New Roman" w:hAnsi="Times New Roman" w:cs="Times New Roman"/>
+          <w:b/>
+          <w:bCs/>
+        </w:rPr>
+        <w:t xml:space="preserve"> Key Features</w:t>
+      </w:r>
+    </w:p>
+    <w:p>
+      <w:pPr>
+        <w:pStyle w:val="ListParagraph"/>
+        <w:numPr>
+          <w:ilvl w:val="0"/>
+          <w:numId w:val="33"/>
+        </w:numPr>
+        <w:spacing w:before="120" w:after="120"/>
+        <w:rPr>
+          <w:rFonts w:ascii="Times New Roman" w:hAnsi="Times New Roman" w:cs="Times New Roman"/>
+        </w:rPr>
+      </w:pPr>
+      <w:r>
+        <w:rPr>
+          <w:rFonts w:ascii="Times New Roman" w:hAnsi="Times New Roman" w:cs="Times New Roman"/>
+        </w:rPr>
+        <w:t xml:space="preserve">Complete analysis implemented in </w:t>
+      </w:r>
+      <w:proofErr w:type="spellStart"/>
+      <w:r>
+        <w:rPr>
+          <w:rFonts w:ascii="Times New Roman" w:hAnsi="Times New Roman" w:cs="Times New Roman"/>
+        </w:rPr>
+        <w:t>Jupyter</w:t>
+      </w:r>
+      <w:proofErr w:type="spellEnd"/>
+      <w:r>
+        <w:rPr>
+          <w:rFonts w:ascii="Times New Roman" w:hAnsi="Times New Roman" w:cs="Times New Roman"/>
+        </w:rPr>
+        <w:t xml:space="preserve"> Notebook (</w:t>
+      </w:r>
+      <w:proofErr w:type="spellStart"/>
+      <w:r>
+        <w:rPr>
+          <w:rFonts w:ascii="Times New Roman" w:hAnsi="Times New Roman" w:cs="Times New Roman"/>
+        </w:rPr>
+        <w:t>ev_station_</w:t>
+      </w:r>
+      <w:proofErr w:type="gramStart"/>
+      <w:r>
+        <w:rPr>
+          <w:rFonts w:ascii="Times New Roman" w:hAnsi="Times New Roman" w:cs="Times New Roman"/>
+        </w:rPr>
+        <w:t>analysis.ipynb</w:t>
+      </w:r>
+      <w:proofErr w:type="spellEnd"/>
+      <w:proofErr w:type="gramEnd"/>
+      <w:r>
+        <w:rPr>
+          <w:rFonts w:ascii="Times New Roman" w:hAnsi="Times New Roman" w:cs="Times New Roman"/>
+        </w:rPr>
+        <w:t>)</w:t>
+      </w:r>
+    </w:p>
+    <w:p>
+      <w:pPr>
+        <w:pStyle w:val="ListParagraph"/>
+        <w:numPr>
+          <w:ilvl w:val="0"/>
+          <w:numId w:val="33"/>
+        </w:numPr>
+        <w:spacing w:before="120" w:after="120"/>
+        <w:rPr>
+          <w:rFonts w:ascii="Times New Roman" w:hAnsi="Times New Roman" w:cs="Times New Roman"/>
+        </w:rPr>
+      </w:pPr>
+      <w:r>
+        <w:rPr>
+          <w:rFonts w:ascii="Times New Roman" w:hAnsi="Times New Roman" w:cs="Times New Roman"/>
+        </w:rPr>
+        <w:t>Data preprocessing, feature engineering, and weather data integration</w:t>
+      </w:r>
+    </w:p>
+    <w:p>
+      <w:pPr>
+        <w:pStyle w:val="ListParagraph"/>
+        <w:numPr>
+          <w:ilvl w:val="0"/>
+          <w:numId w:val="33"/>
+        </w:numPr>
+        <w:spacing w:before="120" w:after="120"/>
+        <w:rPr>
+          <w:rFonts w:ascii="Times New Roman" w:hAnsi="Times New Roman" w:cs="Times New Roman"/>
+        </w:rPr>
+      </w:pPr>
+      <w:proofErr w:type="spellStart"/>
+      <w:r>
+        <w:rPr>
+          <w:rFonts w:ascii="Times New Roman" w:hAnsi="Times New Roman" w:cs="Times New Roman"/>
+        </w:rPr>
+        <w:t>XGBoost</w:t>
+      </w:r>
+      <w:proofErr w:type="spellEnd"/>
+      <w:r>
+        <w:rPr>
+          <w:rFonts w:ascii="Times New Roman" w:hAnsi="Times New Roman" w:cs="Times New Roman"/>
+        </w:rPr>
+        <w:t>-based regression forecasting for hourly and city-level demand</w:t>
+      </w:r>
+    </w:p>
+    <w:p>
+      <w:pPr>
+        <w:pStyle w:val="ListParagraph"/>
+        <w:numPr>
+          <w:ilvl w:val="0"/>
+          <w:numId w:val="33"/>
+        </w:numPr>
+        <w:spacing w:before="120" w:after="120"/>
+        <w:rPr>
+          <w:rFonts w:ascii="Times New Roman" w:hAnsi="Times New Roman" w:cs="Times New Roman"/>
+        </w:rPr>
+      </w:pPr>
+      <w:r>
+        <w:rPr>
+          <w:rFonts w:ascii="Times New Roman" w:hAnsi="Times New Roman" w:cs="Times New Roman"/>
+        </w:rPr>
+        <w:t>Evaluation using MAE and RMSE metrics</w:t>
+      </w:r>
+    </w:p>
+    <w:p>
+      <w:pPr>
+        <w:pStyle w:val="ListParagraph"/>
+        <w:numPr>
+          <w:ilvl w:val="0"/>
+          <w:numId w:val="33"/>
+        </w:numPr>
+        <w:spacing w:before="120" w:after="120"/>
+        <w:rPr>
+          <w:rFonts w:ascii="Times New Roman" w:hAnsi="Times New Roman" w:cs="Times New Roman"/>
+        </w:rPr>
+      </w:pPr>
+      <w:r>
+        <w:rPr>
+          <w:rFonts w:ascii="Times New Roman" w:hAnsi="Times New Roman" w:cs="Times New Roman"/>
+        </w:rPr>
+        <w:t>Visualization of station and time-level patterns (hour × weekday)</w:t>
+      </w:r>
+    </w:p>
+    <w:p>
+      <w:pPr>
+        <w:pStyle w:val="ListParagraph"/>
+        <w:numPr>
+          <w:ilvl w:val="0"/>
+          <w:numId w:val="33"/>
+        </w:numPr>
+        <w:spacing w:before="120" w:after="120"/>
+        <w:rPr>
+          <w:rFonts w:ascii="Times New Roman" w:hAnsi="Times New Roman" w:cs="Times New Roman"/>
+        </w:rPr>
+      </w:pPr>
+      <w:r>
+        <w:rPr>
+          <w:rFonts w:ascii="Times New Roman" w:hAnsi="Times New Roman" w:cs="Times New Roman"/>
+        </w:rPr>
+        <w:t xml:space="preserve">Optional </w:t>
+      </w:r>
+      <w:proofErr w:type="spellStart"/>
+      <w:r>
+        <w:rPr>
+          <w:rFonts w:ascii="Times New Roman" w:hAnsi="Times New Roman" w:cs="Times New Roman"/>
+        </w:rPr>
+        <w:t>Streamlit</w:t>
+      </w:r>
+      <w:proofErr w:type="spellEnd"/>
+      <w:r>
+        <w:rPr>
+          <w:rFonts w:ascii="Times New Roman" w:hAnsi="Times New Roman" w:cs="Times New Roman"/>
+        </w:rPr>
+        <w:t xml:space="preserve"> dashboard for browser-based interaction</w:t>
+      </w:r>
+    </w:p>
+    <w:p>
+      <w:pPr>
+        <w:spacing w:before="120" w:after="120"/>
+        <w:jc w:val="both"/>
         <w:rPr>
           <w:rFonts w:ascii="Times New Roman" w:hAnsi="Times New Roman" w:cs="Times New Roman"/>
           <w:b/>
@@ -548,6 +826,7 @@
           </w:tcPr>
           <w:p>
             <w:pPr>
+              <w:jc w:val="both"/>
               <w:rPr>
                 <w:rFonts w:ascii="Times New Roman" w:hAnsi="Times New Roman" w:cs="Times New Roman"/>
                 <w:b/>
@@ -572,6 +851,7 @@
           </w:tcPr>
           <w:p>
             <w:pPr>
+              <w:jc w:val="both"/>
               <w:rPr>
                 <w:rFonts w:ascii="Times New Roman" w:hAnsi="Times New Roman" w:cs="Times New Roman"/>
                 <w:b/>
@@ -601,6 +881,7 @@
           </w:tcPr>
           <w:p>
             <w:pPr>
+              <w:jc w:val="both"/>
               <w:rPr>
                 <w:rFonts w:ascii="Times New Roman" w:hAnsi="Times New Roman" w:cs="Times New Roman"/>
               </w:rPr>
@@ -626,6 +907,7 @@
                 <w:ilvl w:val="0"/>
                 <w:numId w:val="8"/>
               </w:numPr>
+              <w:jc w:val="both"/>
               <w:rPr>
                 <w:rFonts w:ascii="Times New Roman" w:hAnsi="Times New Roman" w:cs="Times New Roman"/>
               </w:rPr>
@@ -686,6 +968,7 @@
                 <w:ilvl w:val="0"/>
                 <w:numId w:val="8"/>
               </w:numPr>
+              <w:jc w:val="both"/>
               <w:rPr>
                 <w:rFonts w:ascii="Times New Roman" w:hAnsi="Times New Roman" w:cs="Times New Roman"/>
               </w:rPr>
@@ -711,6 +994,7 @@
           </w:tcPr>
           <w:p>
             <w:pPr>
+              <w:jc w:val="both"/>
               <w:rPr>
                 <w:rFonts w:ascii="Times New Roman" w:hAnsi="Times New Roman" w:cs="Times New Roman"/>
               </w:rPr>
@@ -736,6 +1020,7 @@
                 <w:ilvl w:val="0"/>
                 <w:numId w:val="9"/>
               </w:numPr>
+              <w:jc w:val="both"/>
               <w:rPr>
                 <w:rFonts w:ascii="Times New Roman" w:hAnsi="Times New Roman" w:cs="Times New Roman"/>
               </w:rPr>
@@ -768,6 +1053,7 @@
                 <w:ilvl w:val="0"/>
                 <w:numId w:val="9"/>
               </w:numPr>
+              <w:jc w:val="both"/>
               <w:rPr>
                 <w:rFonts w:ascii="Times New Roman" w:hAnsi="Times New Roman" w:cs="Times New Roman"/>
               </w:rPr>
@@ -793,6 +1079,7 @@
           </w:tcPr>
           <w:p>
             <w:pPr>
+              <w:jc w:val="both"/>
               <w:rPr>
                 <w:rFonts w:ascii="Times New Roman" w:hAnsi="Times New Roman" w:cs="Times New Roman"/>
               </w:rPr>
@@ -813,6 +1100,7 @@
           </w:tcPr>
           <w:p>
             <w:pPr>
+              <w:jc w:val="both"/>
               <w:rPr>
                 <w:rFonts w:ascii="Times New Roman" w:hAnsi="Times New Roman" w:cs="Times New Roman"/>
               </w:rPr>
@@ -836,409 +1124,6 @@
                 <w:rFonts w:ascii="Times New Roman" w:hAnsi="Times New Roman" w:cs="Times New Roman"/>
               </w:rPr>
               <w:t xml:space="preserve"> output)</w:t>
-            </w:r>
-          </w:p>
-        </w:tc>
-      </w:tr>
-    </w:tbl>
-    <w:p>
-      <w:pPr>
-        <w:spacing w:before="120"/>
-        <w:rPr>
-          <w:rFonts w:ascii="Times New Roman" w:hAnsi="Times New Roman" w:cs="Times New Roman"/>
-          <w:b/>
-          <w:bCs/>
-        </w:rPr>
-      </w:pPr>
-      <w:r>
-        <w:rPr>
-          <w:rFonts w:ascii="Times New Roman" w:hAnsi="Times New Roman" w:cs="Times New Roman"/>
-          <w:b/>
-          <w:bCs/>
-        </w:rPr>
-        <w:t>5.</w:t>
-      </w:r>
-      <w:r>
-        <w:rPr>
-          <w:rFonts w:ascii="Times New Roman" w:hAnsi="Times New Roman" w:cs="Times New Roman"/>
-          <w:b/>
-          <w:bCs/>
-        </w:rPr>
-        <w:t>Data Preprocessing</w:t>
-      </w:r>
-    </w:p>
-    <w:p>
-      <w:pPr>
-        <w:numPr>
-          <w:ilvl w:val="0"/>
-          <w:numId w:val="10"/>
-        </w:numPr>
-        <w:rPr>
-          <w:rFonts w:ascii="Times New Roman" w:hAnsi="Times New Roman" w:cs="Times New Roman"/>
-        </w:rPr>
-      </w:pPr>
-      <w:r>
-        <w:rPr>
-          <w:rFonts w:ascii="Times New Roman" w:hAnsi="Times New Roman" w:cs="Times New Roman"/>
-        </w:rPr>
-        <w:t>Dropped missing values (</w:t>
-      </w:r>
-      <w:proofErr w:type="spellStart"/>
-      <w:r>
-        <w:rPr>
-          <w:rFonts w:ascii="Times New Roman" w:hAnsi="Times New Roman" w:cs="Times New Roman"/>
-        </w:rPr>
-        <w:t>start_time</w:t>
-      </w:r>
-      <w:proofErr w:type="spellEnd"/>
-      <w:r>
-        <w:rPr>
-          <w:rFonts w:ascii="Times New Roman" w:hAnsi="Times New Roman" w:cs="Times New Roman"/>
-        </w:rPr>
-        <w:t>) and zero energy sessions.</w:t>
-      </w:r>
-    </w:p>
-    <w:p>
-      <w:pPr>
-        <w:numPr>
-          <w:ilvl w:val="0"/>
-          <w:numId w:val="10"/>
-        </w:numPr>
-        <w:rPr>
-          <w:rFonts w:ascii="Times New Roman" w:hAnsi="Times New Roman" w:cs="Times New Roman"/>
-        </w:rPr>
-      </w:pPr>
-      <w:r>
-        <w:rPr>
-          <w:rFonts w:ascii="Times New Roman" w:hAnsi="Times New Roman" w:cs="Times New Roman"/>
-        </w:rPr>
-        <w:t>Aggregated sessions to hourly demand per station.</w:t>
-      </w:r>
-    </w:p>
-    <w:p>
-      <w:pPr>
-        <w:numPr>
-          <w:ilvl w:val="0"/>
-          <w:numId w:val="10"/>
-        </w:numPr>
-        <w:rPr>
-          <w:rFonts w:ascii="Times New Roman" w:hAnsi="Times New Roman" w:cs="Times New Roman"/>
-        </w:rPr>
-      </w:pPr>
-      <w:r>
-        <w:rPr>
-          <w:rFonts w:ascii="Times New Roman" w:hAnsi="Times New Roman" w:cs="Times New Roman"/>
-        </w:rPr>
-        <w:t>Added features:</w:t>
-      </w:r>
-    </w:p>
-    <w:p>
-      <w:pPr>
-        <w:numPr>
-          <w:ilvl w:val="1"/>
-          <w:numId w:val="10"/>
-        </w:numPr>
-        <w:rPr>
-          <w:rFonts w:ascii="Times New Roman" w:hAnsi="Times New Roman" w:cs="Times New Roman"/>
-        </w:rPr>
-      </w:pPr>
-      <w:proofErr w:type="spellStart"/>
-      <w:r>
-        <w:rPr>
-          <w:rFonts w:ascii="Times New Roman" w:hAnsi="Times New Roman" w:cs="Times New Roman"/>
-        </w:rPr>
-        <w:t>hour_of_day</w:t>
-      </w:r>
-      <w:proofErr w:type="spellEnd"/>
-      <w:r>
-        <w:rPr>
-          <w:rFonts w:ascii="Times New Roman" w:hAnsi="Times New Roman" w:cs="Times New Roman"/>
-        </w:rPr>
-        <w:t xml:space="preserve">, </w:t>
-      </w:r>
-      <w:proofErr w:type="spellStart"/>
-      <w:r>
-        <w:rPr>
-          <w:rFonts w:ascii="Times New Roman" w:hAnsi="Times New Roman" w:cs="Times New Roman"/>
-        </w:rPr>
-        <w:t>day_of_week</w:t>
-      </w:r>
-      <w:proofErr w:type="spellEnd"/>
-    </w:p>
-    <w:p>
-      <w:pPr>
-        <w:numPr>
-          <w:ilvl w:val="1"/>
-          <w:numId w:val="10"/>
-        </w:numPr>
-        <w:rPr>
-          <w:rFonts w:ascii="Times New Roman" w:hAnsi="Times New Roman" w:cs="Times New Roman"/>
-        </w:rPr>
-      </w:pPr>
-      <w:r>
-        <w:rPr>
-          <w:rFonts w:ascii="Times New Roman" w:hAnsi="Times New Roman" w:cs="Times New Roman"/>
-        </w:rPr>
-        <w:t>Station encoding for ML models</w:t>
-      </w:r>
-    </w:p>
-    <w:p>
-      <w:pPr>
-        <w:numPr>
-          <w:ilvl w:val="0"/>
-          <w:numId w:val="10"/>
-        </w:numPr>
-        <w:rPr>
-          <w:rFonts w:ascii="Times New Roman" w:hAnsi="Times New Roman" w:cs="Times New Roman"/>
-        </w:rPr>
-      </w:pPr>
-      <w:r>
-        <w:rPr>
-          <w:rFonts w:ascii="Times New Roman" w:hAnsi="Times New Roman" w:cs="Times New Roman"/>
-        </w:rPr>
-        <w:lastRenderedPageBreak/>
-        <w:t>Merged hourly weather features.</w:t>
-      </w:r>
-    </w:p>
-    <w:p>
-      <w:pPr>
-        <w:rPr>
-          <w:rFonts w:ascii="Times New Roman" w:hAnsi="Times New Roman" w:cs="Times New Roman"/>
-          <w:b/>
-          <w:bCs/>
-        </w:rPr>
-      </w:pPr>
-      <w:r>
-        <w:rPr>
-          <w:rFonts w:ascii="Times New Roman" w:hAnsi="Times New Roman" w:cs="Times New Roman"/>
-          <w:b/>
-          <w:bCs/>
-        </w:rPr>
-        <w:t>Sample Table:</w:t>
-      </w:r>
-    </w:p>
-    <w:tbl>
-      <w:tblPr>
-        <w:tblW w:w="0" w:type="auto"/>
-        <w:tblCellSpacing w:w="15" w:type="dxa"/>
-        <w:tblCellMar>
-          <w:top w:w="15" w:type="dxa"/>
-          <w:left w:w="15" w:type="dxa"/>
-          <w:bottom w:w="15" w:type="dxa"/>
-          <w:right w:w="15" w:type="dxa"/>
-        </w:tblCellMar>
-        <w:tblLook w:val="04A0" w:firstRow="1" w:lastRow="0" w:firstColumn="1" w:lastColumn="0" w:noHBand="0" w:noVBand="1"/>
-      </w:tblPr>
-      <w:tblGrid>
-        <w:gridCol w:w="1670"/>
-        <w:gridCol w:w="990"/>
-        <w:gridCol w:w="1209"/>
-        <w:gridCol w:w="794"/>
-        <w:gridCol w:w="513"/>
-        <w:gridCol w:w="1283"/>
-        <w:gridCol w:w="1229"/>
-        <w:gridCol w:w="1281"/>
-      </w:tblGrid>
-      <w:tr>
-        <w:trPr>
-          <w:tblHeader/>
-          <w:tblCellSpacing w:w="15" w:type="dxa"/>
-        </w:trPr>
-        <w:tc>
-          <w:tcPr>
-            <w:tcW w:w="0" w:type="auto"/>
-            <w:vAlign w:val="center"/>
-            <w:hideMark/>
-          </w:tcPr>
-          <w:p>
-            <w:pPr>
-              <w:rPr>
-                <w:rFonts w:ascii="Times New Roman" w:hAnsi="Times New Roman" w:cs="Times New Roman"/>
-                <w:b/>
-                <w:bCs/>
-              </w:rPr>
-            </w:pPr>
-            <w:r>
-              <w:rPr>
-                <w:rFonts w:ascii="Times New Roman" w:hAnsi="Times New Roman" w:cs="Times New Roman"/>
-                <w:b/>
-                <w:bCs/>
-              </w:rPr>
-              <w:t>ds</w:t>
-            </w:r>
-          </w:p>
-        </w:tc>
-        <w:tc>
-          <w:tcPr>
-            <w:tcW w:w="0" w:type="auto"/>
-            <w:vAlign w:val="center"/>
-            <w:hideMark/>
-          </w:tcPr>
-          <w:p>
-            <w:pPr>
-              <w:rPr>
-                <w:rFonts w:ascii="Times New Roman" w:hAnsi="Times New Roman" w:cs="Times New Roman"/>
-                <w:b/>
-                <w:bCs/>
-              </w:rPr>
-            </w:pPr>
-            <w:proofErr w:type="spellStart"/>
-            <w:r>
-              <w:rPr>
-                <w:rFonts w:ascii="Times New Roman" w:hAnsi="Times New Roman" w:cs="Times New Roman"/>
-                <w:b/>
-                <w:bCs/>
-              </w:rPr>
-              <w:t>station_id</w:t>
-            </w:r>
-            <w:proofErr w:type="spellEnd"/>
-          </w:p>
-        </w:tc>
-        <w:tc>
-          <w:tcPr>
-            <w:tcW w:w="0" w:type="auto"/>
-            <w:vAlign w:val="center"/>
-            <w:hideMark/>
-          </w:tcPr>
-          <w:p>
-            <w:pPr>
-              <w:rPr>
-                <w:rFonts w:ascii="Times New Roman" w:hAnsi="Times New Roman" w:cs="Times New Roman"/>
-                <w:b/>
-                <w:bCs/>
-              </w:rPr>
-            </w:pPr>
-            <w:proofErr w:type="spellStart"/>
-            <w:r>
-              <w:rPr>
-                <w:rFonts w:ascii="Times New Roman" w:hAnsi="Times New Roman" w:cs="Times New Roman"/>
-                <w:b/>
-                <w:bCs/>
-              </w:rPr>
-              <w:t>energy_kwh</w:t>
-            </w:r>
-            <w:proofErr w:type="spellEnd"/>
-          </w:p>
-        </w:tc>
-        <w:tc>
-          <w:tcPr>
-            <w:tcW w:w="0" w:type="auto"/>
-            <w:vAlign w:val="center"/>
-            <w:hideMark/>
-          </w:tcPr>
-          <w:p>
-            <w:pPr>
-              <w:rPr>
-                <w:rFonts w:ascii="Times New Roman" w:hAnsi="Times New Roman" w:cs="Times New Roman"/>
-                <w:b/>
-                <w:bCs/>
-              </w:rPr>
-            </w:pPr>
-            <w:r>
-              <w:rPr>
-                <w:rFonts w:ascii="Times New Roman" w:hAnsi="Times New Roman" w:cs="Times New Roman"/>
-                <w:b/>
-                <w:bCs/>
-              </w:rPr>
-              <w:t>sessions</w:t>
-            </w:r>
-          </w:p>
-        </w:tc>
-        <w:tc>
-          <w:tcPr>
-            <w:tcW w:w="0" w:type="auto"/>
-            <w:vAlign w:val="center"/>
-            <w:hideMark/>
-          </w:tcPr>
-          <w:p>
-            <w:pPr>
-              <w:rPr>
-                <w:rFonts w:ascii="Times New Roman" w:hAnsi="Times New Roman" w:cs="Times New Roman"/>
-                <w:b/>
-                <w:bCs/>
-              </w:rPr>
-            </w:pPr>
-            <w:r>
-              <w:rPr>
-                <w:rFonts w:ascii="Times New Roman" w:hAnsi="Times New Roman" w:cs="Times New Roman"/>
-                <w:b/>
-                <w:bCs/>
-              </w:rPr>
-              <w:t>hour</w:t>
-            </w:r>
-          </w:p>
-        </w:tc>
-        <w:tc>
-          <w:tcPr>
-            <w:tcW w:w="0" w:type="auto"/>
-            <w:vAlign w:val="center"/>
-            <w:hideMark/>
-          </w:tcPr>
-          <w:p>
-            <w:pPr>
-              <w:rPr>
-                <w:rFonts w:ascii="Times New Roman" w:hAnsi="Times New Roman" w:cs="Times New Roman"/>
-                <w:b/>
-                <w:bCs/>
-              </w:rPr>
-            </w:pPr>
-            <w:proofErr w:type="spellStart"/>
-            <w:r>
-              <w:rPr>
-                <w:rFonts w:ascii="Times New Roman" w:hAnsi="Times New Roman" w:cs="Times New Roman"/>
-                <w:b/>
-                <w:bCs/>
-              </w:rPr>
-              <w:t>day_of_week</w:t>
-            </w:r>
-            <w:proofErr w:type="spellEnd"/>
-          </w:p>
-        </w:tc>
-        <w:tc>
-          <w:tcPr>
-            <w:tcW w:w="0" w:type="auto"/>
-            <w:vAlign w:val="center"/>
-            <w:hideMark/>
-          </w:tcPr>
-          <w:p>
-            <w:pPr>
-              <w:rPr>
-                <w:rFonts w:ascii="Times New Roman" w:hAnsi="Times New Roman" w:cs="Times New Roman"/>
-                <w:b/>
-                <w:bCs/>
-              </w:rPr>
-            </w:pPr>
-            <w:r>
-              <w:rPr>
-                <w:rFonts w:ascii="Times New Roman" w:hAnsi="Times New Roman" w:cs="Times New Roman"/>
-                <w:b/>
-                <w:bCs/>
-              </w:rPr>
-              <w:t>temperature</w:t>
-            </w:r>
-          </w:p>
-        </w:tc>
-        <w:tc>
-          <w:tcPr>
-            <w:tcW w:w="0" w:type="auto"/>
-            <w:vAlign w:val="center"/>
-            <w:hideMark/>
-          </w:tcPr>
-          <w:p>
-            <w:pPr>
-              <w:rPr>
-                <w:rFonts w:ascii="Times New Roman" w:hAnsi="Times New Roman" w:cs="Times New Roman"/>
-                <w:b/>
-                <w:bCs/>
-              </w:rPr>
-            </w:pPr>
-            <w:r>
-              <w:rPr>
-                <w:rFonts w:ascii="Times New Roman" w:hAnsi="Times New Roman" w:cs="Times New Roman"/>
-                <w:b/>
-                <w:bCs/>
-              </w:rPr>
-              <w:t>precipitation</w:t>
             </w:r>
           </w:p>
         </w:tc>
@@ -1251,10 +1136,284 @@
           <w:tcPr>
             <w:tcW w:w="0" w:type="auto"/>
             <w:vAlign w:val="center"/>
+          </w:tcPr>
+          <w:p>
+            <w:pPr>
+              <w:jc w:val="both"/>
+              <w:rPr>
+                <w:rFonts w:ascii="Times New Roman" w:hAnsi="Times New Roman" w:cs="Times New Roman"/>
+              </w:rPr>
+            </w:pPr>
+            <w:proofErr w:type="spellStart"/>
+            <w:r>
+              <w:rPr>
+                <w:rFonts w:ascii="Times New Roman" w:hAnsi="Times New Roman" w:cs="Times New Roman"/>
+              </w:rPr>
+              <w:lastRenderedPageBreak/>
+              <w:t>ev_city_hist</w:t>
+            </w:r>
+            <w:proofErr w:type="spellEnd"/>
+          </w:p>
+        </w:tc>
+        <w:tc>
+          <w:tcPr>
+            <w:tcW w:w="0" w:type="auto"/>
+            <w:vAlign w:val="center"/>
+          </w:tcPr>
+          <w:p>
+            <w:pPr>
+              <w:jc w:val="both"/>
+              <w:rPr>
+                <w:rFonts w:ascii="Times New Roman" w:hAnsi="Times New Roman" w:cs="Times New Roman"/>
+              </w:rPr>
+            </w:pPr>
+            <w:r>
+              <w:rPr>
+                <w:rFonts w:ascii="Times New Roman" w:hAnsi="Times New Roman" w:cs="Times New Roman"/>
+              </w:rPr>
+              <w:t>Historical aggregated demand data</w:t>
+            </w:r>
+          </w:p>
+        </w:tc>
+      </w:tr>
+    </w:tbl>
+    <w:p>
+      <w:pPr>
+        <w:spacing w:before="120"/>
+        <w:jc w:val="both"/>
+        <w:rPr>
+          <w:rFonts w:ascii="Times New Roman" w:hAnsi="Times New Roman" w:cs="Times New Roman"/>
+          <w:b/>
+          <w:bCs/>
+        </w:rPr>
+      </w:pPr>
+      <w:r>
+        <w:rPr>
+          <w:rFonts w:ascii="Times New Roman" w:hAnsi="Times New Roman" w:cs="Times New Roman"/>
+          <w:b/>
+          <w:bCs/>
+        </w:rPr>
+        <w:t>5.</w:t>
+      </w:r>
+      <w:r>
+        <w:rPr>
+          <w:rFonts w:ascii="Times New Roman" w:hAnsi="Times New Roman" w:cs="Times New Roman"/>
+          <w:b/>
+          <w:bCs/>
+        </w:rPr>
+        <w:t>Data Preprocessing</w:t>
+      </w:r>
+    </w:p>
+    <w:p>
+      <w:pPr>
+        <w:numPr>
+          <w:ilvl w:val="0"/>
+          <w:numId w:val="10"/>
+        </w:numPr>
+        <w:jc w:val="both"/>
+        <w:rPr>
+          <w:rFonts w:ascii="Times New Roman" w:hAnsi="Times New Roman" w:cs="Times New Roman"/>
+        </w:rPr>
+      </w:pPr>
+      <w:r>
+        <w:rPr>
+          <w:rFonts w:ascii="Times New Roman" w:hAnsi="Times New Roman" w:cs="Times New Roman"/>
+        </w:rPr>
+        <w:t>Dropped missing values (</w:t>
+      </w:r>
+      <w:proofErr w:type="spellStart"/>
+      <w:r>
+        <w:rPr>
+          <w:rFonts w:ascii="Times New Roman" w:hAnsi="Times New Roman" w:cs="Times New Roman"/>
+        </w:rPr>
+        <w:t>start_time</w:t>
+      </w:r>
+      <w:proofErr w:type="spellEnd"/>
+      <w:r>
+        <w:rPr>
+          <w:rFonts w:ascii="Times New Roman" w:hAnsi="Times New Roman" w:cs="Times New Roman"/>
+        </w:rPr>
+        <w:t>) and zero energy sessions.</w:t>
+      </w:r>
+    </w:p>
+    <w:p>
+      <w:pPr>
+        <w:numPr>
+          <w:ilvl w:val="0"/>
+          <w:numId w:val="10"/>
+        </w:numPr>
+        <w:jc w:val="both"/>
+        <w:rPr>
+          <w:rFonts w:ascii="Times New Roman" w:hAnsi="Times New Roman" w:cs="Times New Roman"/>
+        </w:rPr>
+      </w:pPr>
+      <w:r>
+        <w:rPr>
+          <w:rFonts w:ascii="Times New Roman" w:hAnsi="Times New Roman" w:cs="Times New Roman"/>
+        </w:rPr>
+        <w:t>Aggregated sessions to hourly demand per station.</w:t>
+      </w:r>
+    </w:p>
+    <w:p>
+      <w:pPr>
+        <w:numPr>
+          <w:ilvl w:val="0"/>
+          <w:numId w:val="10"/>
+        </w:numPr>
+        <w:jc w:val="both"/>
+        <w:rPr>
+          <w:rFonts w:ascii="Times New Roman" w:hAnsi="Times New Roman" w:cs="Times New Roman"/>
+        </w:rPr>
+      </w:pPr>
+      <w:r>
+        <w:rPr>
+          <w:rFonts w:ascii="Times New Roman" w:hAnsi="Times New Roman" w:cs="Times New Roman"/>
+        </w:rPr>
+        <w:t>Added features:</w:t>
+      </w:r>
+    </w:p>
+    <w:p>
+      <w:pPr>
+        <w:numPr>
+          <w:ilvl w:val="1"/>
+          <w:numId w:val="10"/>
+        </w:numPr>
+        <w:jc w:val="both"/>
+        <w:rPr>
+          <w:rFonts w:ascii="Times New Roman" w:hAnsi="Times New Roman" w:cs="Times New Roman"/>
+        </w:rPr>
+      </w:pPr>
+      <w:proofErr w:type="spellStart"/>
+      <w:r>
+        <w:rPr>
+          <w:rFonts w:ascii="Times New Roman" w:hAnsi="Times New Roman" w:cs="Times New Roman"/>
+        </w:rPr>
+        <w:t>hour_of_day</w:t>
+      </w:r>
+      <w:proofErr w:type="spellEnd"/>
+      <w:r>
+        <w:rPr>
+          <w:rFonts w:ascii="Times New Roman" w:hAnsi="Times New Roman" w:cs="Times New Roman"/>
+        </w:rPr>
+        <w:t xml:space="preserve">, </w:t>
+      </w:r>
+      <w:proofErr w:type="spellStart"/>
+      <w:r>
+        <w:rPr>
+          <w:rFonts w:ascii="Times New Roman" w:hAnsi="Times New Roman" w:cs="Times New Roman"/>
+        </w:rPr>
+        <w:t>day_of_week</w:t>
+      </w:r>
+      <w:proofErr w:type="spellEnd"/>
+    </w:p>
+    <w:p>
+      <w:pPr>
+        <w:numPr>
+          <w:ilvl w:val="1"/>
+          <w:numId w:val="10"/>
+        </w:numPr>
+        <w:jc w:val="both"/>
+        <w:rPr>
+          <w:rFonts w:ascii="Times New Roman" w:hAnsi="Times New Roman" w:cs="Times New Roman"/>
+        </w:rPr>
+      </w:pPr>
+      <w:r>
+        <w:rPr>
+          <w:rFonts w:ascii="Times New Roman" w:hAnsi="Times New Roman" w:cs="Times New Roman"/>
+        </w:rPr>
+        <w:t>Station encoding for ML models</w:t>
+      </w:r>
+    </w:p>
+    <w:p>
+      <w:pPr>
+        <w:numPr>
+          <w:ilvl w:val="0"/>
+          <w:numId w:val="10"/>
+        </w:numPr>
+        <w:jc w:val="both"/>
+        <w:rPr>
+          <w:rFonts w:ascii="Times New Roman" w:hAnsi="Times New Roman" w:cs="Times New Roman"/>
+        </w:rPr>
+      </w:pPr>
+      <w:r>
+        <w:rPr>
+          <w:rFonts w:ascii="Times New Roman" w:hAnsi="Times New Roman" w:cs="Times New Roman"/>
+        </w:rPr>
+        <w:t>Merged hourly weather features.</w:t>
+      </w:r>
+    </w:p>
+    <w:p>
+      <w:pPr>
+        <w:jc w:val="both"/>
+        <w:rPr>
+          <w:rFonts w:ascii="Times New Roman" w:hAnsi="Times New Roman" w:cs="Times New Roman"/>
+          <w:b/>
+          <w:bCs/>
+        </w:rPr>
+      </w:pPr>
+      <w:r>
+        <w:rPr>
+          <w:rFonts w:ascii="Times New Roman" w:hAnsi="Times New Roman" w:cs="Times New Roman"/>
+          <w:b/>
+          <w:bCs/>
+        </w:rPr>
+        <w:t>Sample Table:</w:t>
+      </w:r>
+    </w:p>
+    <w:tbl>
+      <w:tblPr>
+        <w:tblW w:w="10948" w:type="dxa"/>
+        <w:tblInd w:w="-471" w:type="dxa"/>
+        <w:shd w:val="clear" w:color="auto" w:fill="FFFFFF"/>
+        <w:tblCellMar>
+          <w:top w:w="15" w:type="dxa"/>
+          <w:left w:w="15" w:type="dxa"/>
+          <w:bottom w:w="15" w:type="dxa"/>
+          <w:right w:w="15" w:type="dxa"/>
+        </w:tblCellMar>
+        <w:tblLook w:val="04A0" w:firstRow="1" w:lastRow="0" w:firstColumn="1" w:lastColumn="0" w:noHBand="0" w:noVBand="1"/>
+      </w:tblPr>
+      <w:tblGrid>
+        <w:gridCol w:w="448"/>
+        <w:gridCol w:w="1170"/>
+        <w:gridCol w:w="1389"/>
+        <w:gridCol w:w="974"/>
+        <w:gridCol w:w="1409"/>
+        <w:gridCol w:w="1446"/>
+        <w:gridCol w:w="1096"/>
+        <w:gridCol w:w="1341"/>
+        <w:gridCol w:w="693"/>
+        <w:gridCol w:w="632"/>
+        <w:gridCol w:w="350"/>
+      </w:tblGrid>
+      <w:tr>
+        <w:trPr>
+          <w:gridAfter w:val="1"/>
+          <w:wAfter w:w="350" w:type="dxa"/>
+          <w:tblHeader/>
+        </w:trPr>
+        <w:tc>
+          <w:tcPr>
+            <w:tcW w:w="0" w:type="auto"/>
+            <w:tcBorders>
+              <w:top w:val="nil"/>
+              <w:left w:val="nil"/>
+              <w:bottom w:val="nil"/>
+              <w:right w:val="nil"/>
+            </w:tcBorders>
+            <w:shd w:val="clear" w:color="auto" w:fill="FFFFFF"/>
+            <w:tcMar>
+              <w:top w:w="120" w:type="dxa"/>
+              <w:left w:w="120" w:type="dxa"/>
+              <w:bottom w:w="120" w:type="dxa"/>
+              <w:right w:w="120" w:type="dxa"/>
+            </w:tcMar>
+            <w:vAlign w:val="center"/>
             <w:hideMark/>
           </w:tcPr>
           <w:p>
             <w:pPr>
+              <w:jc w:val="both"/>
               <w:rPr>
                 <w:rFonts w:ascii="Times New Roman" w:hAnsi="Times New Roman" w:cs="Times New Roman"/>
                 <w:b/>
@@ -1267,42 +1426,150 @@
                 <w:b/>
                 <w:bCs/>
               </w:rPr>
-              <w:t>2025-01-01 08:00</w:t>
+              <w:t>ds</w:t>
             </w:r>
           </w:p>
         </w:tc>
         <w:tc>
           <w:tcPr>
             <w:tcW w:w="0" w:type="auto"/>
+            <w:tcBorders>
+              <w:top w:val="nil"/>
+              <w:left w:val="nil"/>
+              <w:bottom w:val="nil"/>
+              <w:right w:val="nil"/>
+            </w:tcBorders>
+            <w:shd w:val="clear" w:color="auto" w:fill="FFFFFF"/>
+            <w:tcMar>
+              <w:top w:w="120" w:type="dxa"/>
+              <w:left w:w="120" w:type="dxa"/>
+              <w:bottom w:w="120" w:type="dxa"/>
+              <w:right w:w="120" w:type="dxa"/>
+            </w:tcMar>
             <w:vAlign w:val="center"/>
             <w:hideMark/>
           </w:tcPr>
           <w:p>
             <w:pPr>
+              <w:jc w:val="both"/>
               <w:rPr>
                 <w:rFonts w:ascii="Times New Roman" w:hAnsi="Times New Roman" w:cs="Times New Roman"/>
                 <w:b/>
                 <w:bCs/>
               </w:rPr>
             </w:pPr>
+            <w:proofErr w:type="spellStart"/>
             <w:r>
               <w:rPr>
                 <w:rFonts w:ascii="Times New Roman" w:hAnsi="Times New Roman" w:cs="Times New Roman"/>
                 <w:b/>
                 <w:bCs/>
               </w:rPr>
-              <w:t>ST_01</w:t>
+              <w:t>station_id</w:t>
+            </w:r>
+            <w:proofErr w:type="spellEnd"/>
+          </w:p>
+        </w:tc>
+        <w:tc>
+          <w:tcPr>
+            <w:tcW w:w="0" w:type="auto"/>
+            <w:tcBorders>
+              <w:top w:val="nil"/>
+              <w:left w:val="nil"/>
+              <w:bottom w:val="nil"/>
+              <w:right w:val="nil"/>
+            </w:tcBorders>
+            <w:shd w:val="clear" w:color="auto" w:fill="FFFFFF"/>
+            <w:tcMar>
+              <w:top w:w="120" w:type="dxa"/>
+              <w:left w:w="120" w:type="dxa"/>
+              <w:bottom w:w="120" w:type="dxa"/>
+              <w:right w:w="120" w:type="dxa"/>
+            </w:tcMar>
+            <w:vAlign w:val="center"/>
+            <w:hideMark/>
+          </w:tcPr>
+          <w:p>
+            <w:pPr>
+              <w:jc w:val="both"/>
+              <w:rPr>
+                <w:rFonts w:ascii="Times New Roman" w:hAnsi="Times New Roman" w:cs="Times New Roman"/>
+                <w:b/>
+                <w:bCs/>
+              </w:rPr>
+            </w:pPr>
+            <w:proofErr w:type="spellStart"/>
+            <w:r>
+              <w:rPr>
+                <w:rFonts w:ascii="Times New Roman" w:hAnsi="Times New Roman" w:cs="Times New Roman"/>
+                <w:b/>
+                <w:bCs/>
+              </w:rPr>
+              <w:t>energy_kwh</w:t>
+            </w:r>
+            <w:proofErr w:type="spellEnd"/>
+          </w:p>
+        </w:tc>
+        <w:tc>
+          <w:tcPr>
+            <w:tcW w:w="0" w:type="auto"/>
+            <w:tcBorders>
+              <w:top w:val="nil"/>
+              <w:left w:val="nil"/>
+              <w:bottom w:val="nil"/>
+              <w:right w:val="nil"/>
+            </w:tcBorders>
+            <w:shd w:val="clear" w:color="auto" w:fill="FFFFFF"/>
+            <w:tcMar>
+              <w:top w:w="120" w:type="dxa"/>
+              <w:left w:w="120" w:type="dxa"/>
+              <w:bottom w:w="120" w:type="dxa"/>
+              <w:right w:w="120" w:type="dxa"/>
+            </w:tcMar>
+            <w:vAlign w:val="center"/>
+            <w:hideMark/>
+          </w:tcPr>
+          <w:p>
+            <w:pPr>
+              <w:jc w:val="both"/>
+              <w:rPr>
+                <w:rFonts w:ascii="Times New Roman" w:hAnsi="Times New Roman" w:cs="Times New Roman"/>
+                <w:b/>
+                <w:bCs/>
+              </w:rPr>
+            </w:pPr>
+            <w:r>
+              <w:rPr>
+                <w:rFonts w:ascii="Times New Roman" w:hAnsi="Times New Roman" w:cs="Times New Roman"/>
+                <w:b/>
+                <w:bCs/>
+              </w:rPr>
+              <w:t>sessions</w:t>
             </w:r>
           </w:p>
         </w:tc>
         <w:tc>
           <w:tcPr>
             <w:tcW w:w="0" w:type="auto"/>
+            <w:tcBorders>
+              <w:top w:val="nil"/>
+              <w:left w:val="nil"/>
+              <w:bottom w:val="nil"/>
+              <w:right w:val="nil"/>
+            </w:tcBorders>
+            <w:shd w:val="clear" w:color="auto" w:fill="FFFFFF"/>
+            <w:tcMar>
+              <w:top w:w="120" w:type="dxa"/>
+              <w:left w:w="120" w:type="dxa"/>
+              <w:bottom w:w="120" w:type="dxa"/>
+              <w:right w:w="120" w:type="dxa"/>
+            </w:tcMar>
             <w:vAlign w:val="center"/>
             <w:hideMark/>
           </w:tcPr>
           <w:p>
             <w:pPr>
+              <w:jc w:val="both"/>
               <w:rPr>
                 <w:rFonts w:ascii="Times New Roman" w:hAnsi="Times New Roman" w:cs="Times New Roman"/>
                 <w:b/>
@@ -1315,18 +1582,32 @@
                 <w:b/>
                 <w:bCs/>
               </w:rPr>
-              <w:t>12.5</w:t>
+              <w:t>temperature</w:t>
             </w:r>
           </w:p>
         </w:tc>
         <w:tc>
           <w:tcPr>
             <w:tcW w:w="0" w:type="auto"/>
+            <w:tcBorders>
+              <w:top w:val="nil"/>
+              <w:left w:val="nil"/>
+              <w:bottom w:val="nil"/>
+              <w:right w:val="nil"/>
+            </w:tcBorders>
+            <w:shd w:val="clear" w:color="auto" w:fill="FFFFFF"/>
+            <w:tcMar>
+              <w:top w:w="120" w:type="dxa"/>
+              <w:left w:w="120" w:type="dxa"/>
+              <w:bottom w:w="120" w:type="dxa"/>
+              <w:right w:w="120" w:type="dxa"/>
+            </w:tcMar>
             <w:vAlign w:val="center"/>
             <w:hideMark/>
           </w:tcPr>
           <w:p>
             <w:pPr>
+              <w:jc w:val="both"/>
               <w:rPr>
                 <w:rFonts w:ascii="Times New Roman" w:hAnsi="Times New Roman" w:cs="Times New Roman"/>
                 <w:b/>
@@ -1339,18 +1620,32 @@
                 <w:b/>
                 <w:bCs/>
               </w:rPr>
-              <w:t>2</w:t>
+              <w:t>precipitation</w:t>
             </w:r>
           </w:p>
         </w:tc>
         <w:tc>
           <w:tcPr>
             <w:tcW w:w="0" w:type="auto"/>
+            <w:tcBorders>
+              <w:top w:val="nil"/>
+              <w:left w:val="nil"/>
+              <w:bottom w:val="nil"/>
+              <w:right w:val="nil"/>
+            </w:tcBorders>
+            <w:shd w:val="clear" w:color="auto" w:fill="FFFFFF"/>
+            <w:tcMar>
+              <w:top w:w="120" w:type="dxa"/>
+              <w:left w:w="120" w:type="dxa"/>
+              <w:bottom w:w="120" w:type="dxa"/>
+              <w:right w:w="120" w:type="dxa"/>
+            </w:tcMar>
             <w:vAlign w:val="center"/>
             <w:hideMark/>
           </w:tcPr>
           <w:p>
             <w:pPr>
+              <w:jc w:val="both"/>
               <w:rPr>
                 <w:rFonts w:ascii="Times New Roman" w:hAnsi="Times New Roman" w:cs="Times New Roman"/>
                 <w:b/>
@@ -1363,79 +1658,501 @@
                 <w:b/>
                 <w:bCs/>
               </w:rPr>
-              <w:t>8</w:t>
+              <w:t>humidity</w:t>
             </w:r>
           </w:p>
         </w:tc>
         <w:tc>
           <w:tcPr>
             <w:tcW w:w="0" w:type="auto"/>
+            <w:tcBorders>
+              <w:top w:val="nil"/>
+              <w:left w:val="nil"/>
+              <w:bottom w:val="nil"/>
+              <w:right w:val="nil"/>
+            </w:tcBorders>
+            <w:shd w:val="clear" w:color="auto" w:fill="FFFFFF"/>
+            <w:tcMar>
+              <w:top w:w="120" w:type="dxa"/>
+              <w:left w:w="120" w:type="dxa"/>
+              <w:bottom w:w="120" w:type="dxa"/>
+              <w:right w:w="120" w:type="dxa"/>
+            </w:tcMar>
             <w:vAlign w:val="center"/>
             <w:hideMark/>
           </w:tcPr>
           <w:p>
             <w:pPr>
+              <w:jc w:val="both"/>
               <w:rPr>
                 <w:rFonts w:ascii="Times New Roman" w:hAnsi="Times New Roman" w:cs="Times New Roman"/>
                 <w:b/>
                 <w:bCs/>
               </w:rPr>
             </w:pPr>
+            <w:proofErr w:type="spellStart"/>
             <w:r>
               <w:rPr>
                 <w:rFonts w:ascii="Times New Roman" w:hAnsi="Times New Roman" w:cs="Times New Roman"/>
                 <w:b/>
                 <w:bCs/>
               </w:rPr>
-              <w:t>2</w:t>
+              <w:t>wind_speed</w:t>
+            </w:r>
+            <w:proofErr w:type="spellEnd"/>
+          </w:p>
+        </w:tc>
+        <w:tc>
+          <w:tcPr>
+            <w:tcW w:w="0" w:type="auto"/>
+            <w:tcBorders>
+              <w:top w:val="nil"/>
+              <w:left w:val="nil"/>
+              <w:bottom w:val="nil"/>
+              <w:right w:val="nil"/>
+            </w:tcBorders>
+            <w:shd w:val="clear" w:color="auto" w:fill="FFFFFF"/>
+            <w:tcMar>
+              <w:top w:w="120" w:type="dxa"/>
+              <w:left w:w="120" w:type="dxa"/>
+              <w:bottom w:w="120" w:type="dxa"/>
+              <w:right w:w="120" w:type="dxa"/>
+            </w:tcMar>
+            <w:vAlign w:val="center"/>
+            <w:hideMark/>
+          </w:tcPr>
+          <w:p>
+            <w:pPr>
+              <w:jc w:val="both"/>
+              <w:rPr>
+                <w:rFonts w:ascii="Times New Roman" w:hAnsi="Times New Roman" w:cs="Times New Roman"/>
+                <w:b/>
+                <w:bCs/>
+              </w:rPr>
+            </w:pPr>
+            <w:r>
+              <w:rPr>
+                <w:rFonts w:ascii="Times New Roman" w:hAnsi="Times New Roman" w:cs="Times New Roman"/>
+                <w:b/>
+                <w:bCs/>
+              </w:rPr>
+              <w:t>hour</w:t>
             </w:r>
           </w:p>
         </w:tc>
         <w:tc>
           <w:tcPr>
             <w:tcW w:w="0" w:type="auto"/>
+            <w:tcBorders>
+              <w:top w:val="nil"/>
+              <w:left w:val="nil"/>
+              <w:bottom w:val="nil"/>
+              <w:right w:val="nil"/>
+            </w:tcBorders>
+            <w:shd w:val="clear" w:color="auto" w:fill="FFFFFF"/>
+            <w:tcMar>
+              <w:top w:w="120" w:type="dxa"/>
+              <w:left w:w="120" w:type="dxa"/>
+              <w:bottom w:w="120" w:type="dxa"/>
+              <w:right w:w="120" w:type="dxa"/>
+            </w:tcMar>
             <w:vAlign w:val="center"/>
             <w:hideMark/>
           </w:tcPr>
           <w:p>
             <w:pPr>
+              <w:jc w:val="both"/>
               <w:rPr>
                 <w:rFonts w:ascii="Times New Roman" w:hAnsi="Times New Roman" w:cs="Times New Roman"/>
                 <w:b/>
                 <w:bCs/>
               </w:rPr>
             </w:pPr>
+            <w:proofErr w:type="spellStart"/>
             <w:r>
               <w:rPr>
                 <w:rFonts w:ascii="Times New Roman" w:hAnsi="Times New Roman" w:cs="Times New Roman"/>
                 <w:b/>
                 <w:bCs/>
               </w:rPr>
-              <w:t>22</w:t>
+              <w:t>dow</w:t>
+            </w:r>
+            <w:proofErr w:type="spellEnd"/>
+          </w:p>
+        </w:tc>
+      </w:tr>
+      <w:tr>
+        <w:tc>
+          <w:tcPr>
+            <w:tcW w:w="0" w:type="auto"/>
+            <w:tcBorders>
+              <w:top w:val="nil"/>
+              <w:left w:val="nil"/>
+              <w:bottom w:val="nil"/>
+              <w:right w:val="nil"/>
+            </w:tcBorders>
+            <w:shd w:val="clear" w:color="auto" w:fill="FFFFFF"/>
+            <w:tcMar>
+              <w:top w:w="120" w:type="dxa"/>
+              <w:left w:w="120" w:type="dxa"/>
+              <w:bottom w:w="120" w:type="dxa"/>
+              <w:right w:w="120" w:type="dxa"/>
+            </w:tcMar>
+            <w:vAlign w:val="center"/>
+            <w:hideMark/>
+          </w:tcPr>
+          <w:p>
+            <w:pPr>
+              <w:jc w:val="both"/>
+              <w:rPr>
+                <w:rFonts w:ascii="Times New Roman" w:hAnsi="Times New Roman" w:cs="Times New Roman"/>
+              </w:rPr>
+            </w:pPr>
+            <w:r>
+              <w:rPr>
+                <w:rFonts w:ascii="Times New Roman" w:hAnsi="Times New Roman" w:cs="Times New Roman"/>
+              </w:rPr>
+              <w:t>0</w:t>
             </w:r>
           </w:p>
         </w:tc>
         <w:tc>
           <w:tcPr>
             <w:tcW w:w="0" w:type="auto"/>
+            <w:tcBorders>
+              <w:top w:val="nil"/>
+              <w:left w:val="nil"/>
+              <w:bottom w:val="nil"/>
+              <w:right w:val="nil"/>
+            </w:tcBorders>
+            <w:shd w:val="clear" w:color="auto" w:fill="FFFFFF"/>
+            <w:tcMar>
+              <w:top w:w="120" w:type="dxa"/>
+              <w:left w:w="120" w:type="dxa"/>
+              <w:bottom w:w="120" w:type="dxa"/>
+              <w:right w:w="120" w:type="dxa"/>
+            </w:tcMar>
             <w:vAlign w:val="center"/>
             <w:hideMark/>
           </w:tcPr>
           <w:p>
             <w:pPr>
-              <w:rPr>
-                <w:rFonts w:ascii="Times New Roman" w:hAnsi="Times New Roman" w:cs="Times New Roman"/>
-                <w:b/>
-                <w:bCs/>
+              <w:jc w:val="both"/>
+              <w:rPr>
+                <w:rFonts w:ascii="Times New Roman" w:hAnsi="Times New Roman" w:cs="Times New Roman"/>
               </w:rPr>
             </w:pPr>
             <w:r>
               <w:rPr>
                 <w:rFonts w:ascii="Times New Roman" w:hAnsi="Times New Roman" w:cs="Times New Roman"/>
-                <w:b/>
-                <w:bCs/>
+              </w:rPr>
+              <w:t>2024-05-01 00:00:00</w:t>
+            </w:r>
+          </w:p>
+        </w:tc>
+        <w:tc>
+          <w:tcPr>
+            <w:tcW w:w="0" w:type="auto"/>
+            <w:tcBorders>
+              <w:top w:val="nil"/>
+              <w:left w:val="nil"/>
+              <w:bottom w:val="nil"/>
+              <w:right w:val="nil"/>
+            </w:tcBorders>
+            <w:shd w:val="clear" w:color="auto" w:fill="FFFFFF"/>
+            <w:tcMar>
+              <w:top w:w="120" w:type="dxa"/>
+              <w:left w:w="120" w:type="dxa"/>
+              <w:bottom w:w="120" w:type="dxa"/>
+              <w:right w:w="120" w:type="dxa"/>
+            </w:tcMar>
+            <w:vAlign w:val="center"/>
+            <w:hideMark/>
+          </w:tcPr>
+          <w:p>
+            <w:pPr>
+              <w:jc w:val="both"/>
+              <w:rPr>
+                <w:rFonts w:ascii="Times New Roman" w:hAnsi="Times New Roman" w:cs="Times New Roman"/>
+              </w:rPr>
+            </w:pPr>
+            <w:r>
+              <w:rPr>
+                <w:rFonts w:ascii="Times New Roman" w:hAnsi="Times New Roman" w:cs="Times New Roman"/>
+              </w:rPr>
+              <w:t>STN_1</w:t>
+            </w:r>
+          </w:p>
+        </w:tc>
+        <w:tc>
+          <w:tcPr>
+            <w:tcW w:w="0" w:type="auto"/>
+            <w:tcBorders>
+              <w:top w:val="nil"/>
+              <w:left w:val="nil"/>
+              <w:bottom w:val="nil"/>
+              <w:right w:val="nil"/>
+            </w:tcBorders>
+            <w:shd w:val="clear" w:color="auto" w:fill="FFFFFF"/>
+            <w:tcMar>
+              <w:top w:w="120" w:type="dxa"/>
+              <w:left w:w="120" w:type="dxa"/>
+              <w:bottom w:w="120" w:type="dxa"/>
+              <w:right w:w="120" w:type="dxa"/>
+            </w:tcMar>
+            <w:vAlign w:val="center"/>
+            <w:hideMark/>
+          </w:tcPr>
+          <w:p>
+            <w:pPr>
+              <w:jc w:val="both"/>
+              <w:rPr>
+                <w:rFonts w:ascii="Times New Roman" w:hAnsi="Times New Roman" w:cs="Times New Roman"/>
+              </w:rPr>
+            </w:pPr>
+            <w:r>
+              <w:rPr>
+                <w:rFonts w:ascii="Times New Roman" w:hAnsi="Times New Roman" w:cs="Times New Roman"/>
+              </w:rPr>
+              <w:t>0.00</w:t>
+            </w:r>
+          </w:p>
+        </w:tc>
+        <w:tc>
+          <w:tcPr>
+            <w:tcW w:w="0" w:type="auto"/>
+            <w:tcBorders>
+              <w:top w:val="nil"/>
+              <w:left w:val="nil"/>
+              <w:bottom w:val="nil"/>
+              <w:right w:val="nil"/>
+            </w:tcBorders>
+            <w:shd w:val="clear" w:color="auto" w:fill="FFFFFF"/>
+            <w:tcMar>
+              <w:top w:w="120" w:type="dxa"/>
+              <w:left w:w="120" w:type="dxa"/>
+              <w:bottom w:w="120" w:type="dxa"/>
+              <w:right w:w="120" w:type="dxa"/>
+            </w:tcMar>
+            <w:vAlign w:val="center"/>
+            <w:hideMark/>
+          </w:tcPr>
+          <w:p>
+            <w:pPr>
+              <w:jc w:val="both"/>
+              <w:rPr>
+                <w:rFonts w:ascii="Times New Roman" w:hAnsi="Times New Roman" w:cs="Times New Roman"/>
+              </w:rPr>
+            </w:pPr>
+            <w:r>
+              <w:rPr>
+                <w:rFonts w:ascii="Times New Roman" w:hAnsi="Times New Roman" w:cs="Times New Roman"/>
+              </w:rPr>
+              <w:t>0.0</w:t>
+            </w:r>
+          </w:p>
+        </w:tc>
+        <w:tc>
+          <w:tcPr>
+            <w:tcW w:w="0" w:type="auto"/>
+            <w:tcBorders>
+              <w:top w:val="nil"/>
+              <w:left w:val="nil"/>
+              <w:bottom w:val="nil"/>
+              <w:right w:val="nil"/>
+            </w:tcBorders>
+            <w:shd w:val="clear" w:color="auto" w:fill="FFFFFF"/>
+            <w:tcMar>
+              <w:top w:w="120" w:type="dxa"/>
+              <w:left w:w="120" w:type="dxa"/>
+              <w:bottom w:w="120" w:type="dxa"/>
+              <w:right w:w="120" w:type="dxa"/>
+            </w:tcMar>
+            <w:vAlign w:val="center"/>
+            <w:hideMark/>
+          </w:tcPr>
+          <w:p>
+            <w:pPr>
+              <w:jc w:val="both"/>
+              <w:rPr>
+                <w:rFonts w:ascii="Times New Roman" w:hAnsi="Times New Roman" w:cs="Times New Roman"/>
+              </w:rPr>
+            </w:pPr>
+            <w:r>
+              <w:rPr>
+                <w:rFonts w:ascii="Times New Roman" w:hAnsi="Times New Roman" w:cs="Times New Roman"/>
+              </w:rPr>
+              <w:t>28.1</w:t>
+            </w:r>
+          </w:p>
+        </w:tc>
+        <w:tc>
+          <w:tcPr>
+            <w:tcW w:w="0" w:type="auto"/>
+            <w:tcBorders>
+              <w:top w:val="nil"/>
+              <w:left w:val="nil"/>
+              <w:bottom w:val="nil"/>
+              <w:right w:val="nil"/>
+            </w:tcBorders>
+            <w:shd w:val="clear" w:color="auto" w:fill="FFFFFF"/>
+            <w:tcMar>
+              <w:top w:w="120" w:type="dxa"/>
+              <w:left w:w="120" w:type="dxa"/>
+              <w:bottom w:w="120" w:type="dxa"/>
+              <w:right w:w="120" w:type="dxa"/>
+            </w:tcMar>
+            <w:vAlign w:val="center"/>
+            <w:hideMark/>
+          </w:tcPr>
+          <w:p>
+            <w:pPr>
+              <w:jc w:val="both"/>
+              <w:rPr>
+                <w:rFonts w:ascii="Times New Roman" w:hAnsi="Times New Roman" w:cs="Times New Roman"/>
+              </w:rPr>
+            </w:pPr>
+            <w:r>
+              <w:rPr>
+                <w:rFonts w:ascii="Times New Roman" w:hAnsi="Times New Roman" w:cs="Times New Roman"/>
+              </w:rPr>
+              <w:t>1.91</w:t>
+            </w:r>
+          </w:p>
+        </w:tc>
+        <w:tc>
+          <w:tcPr>
+            <w:tcW w:w="0" w:type="auto"/>
+            <w:tcBorders>
+              <w:top w:val="nil"/>
+              <w:left w:val="nil"/>
+              <w:bottom w:val="nil"/>
+              <w:right w:val="nil"/>
+            </w:tcBorders>
+            <w:shd w:val="clear" w:color="auto" w:fill="FFFFFF"/>
+            <w:tcMar>
+              <w:top w:w="120" w:type="dxa"/>
+              <w:left w:w="120" w:type="dxa"/>
+              <w:bottom w:w="120" w:type="dxa"/>
+              <w:right w:w="120" w:type="dxa"/>
+            </w:tcMar>
+            <w:vAlign w:val="center"/>
+            <w:hideMark/>
+          </w:tcPr>
+          <w:p>
+            <w:pPr>
+              <w:jc w:val="both"/>
+              <w:rPr>
+                <w:rFonts w:ascii="Times New Roman" w:hAnsi="Times New Roman" w:cs="Times New Roman"/>
+              </w:rPr>
+            </w:pPr>
+            <w:r>
+              <w:rPr>
+                <w:rFonts w:ascii="Times New Roman" w:hAnsi="Times New Roman" w:cs="Times New Roman"/>
+              </w:rPr>
+              <w:t>67</w:t>
+            </w:r>
+          </w:p>
+        </w:tc>
+        <w:tc>
+          <w:tcPr>
+            <w:tcW w:w="0" w:type="auto"/>
+            <w:tcBorders>
+              <w:top w:val="nil"/>
+              <w:left w:val="nil"/>
+              <w:bottom w:val="nil"/>
+              <w:right w:val="nil"/>
+            </w:tcBorders>
+            <w:shd w:val="clear" w:color="auto" w:fill="FFFFFF"/>
+            <w:tcMar>
+              <w:top w:w="120" w:type="dxa"/>
+              <w:left w:w="120" w:type="dxa"/>
+              <w:bottom w:w="120" w:type="dxa"/>
+              <w:right w:w="120" w:type="dxa"/>
+            </w:tcMar>
+            <w:vAlign w:val="center"/>
+            <w:hideMark/>
+          </w:tcPr>
+          <w:p>
+            <w:pPr>
+              <w:jc w:val="both"/>
+              <w:rPr>
+                <w:rFonts w:ascii="Times New Roman" w:hAnsi="Times New Roman" w:cs="Times New Roman"/>
+              </w:rPr>
+            </w:pPr>
+            <w:r>
+              <w:rPr>
+                <w:rFonts w:ascii="Times New Roman" w:hAnsi="Times New Roman" w:cs="Times New Roman"/>
+              </w:rPr>
+              <w:t>3.6</w:t>
+            </w:r>
+          </w:p>
+        </w:tc>
+        <w:tc>
+          <w:tcPr>
+            <w:tcW w:w="0" w:type="auto"/>
+            <w:tcBorders>
+              <w:top w:val="nil"/>
+              <w:left w:val="nil"/>
+              <w:bottom w:val="nil"/>
+              <w:right w:val="nil"/>
+            </w:tcBorders>
+            <w:shd w:val="clear" w:color="auto" w:fill="FFFFFF"/>
+            <w:tcMar>
+              <w:top w:w="120" w:type="dxa"/>
+              <w:left w:w="120" w:type="dxa"/>
+              <w:bottom w:w="120" w:type="dxa"/>
+              <w:right w:w="120" w:type="dxa"/>
+            </w:tcMar>
+            <w:vAlign w:val="center"/>
+            <w:hideMark/>
+          </w:tcPr>
+          <w:p>
+            <w:pPr>
+              <w:jc w:val="both"/>
+              <w:rPr>
+                <w:rFonts w:ascii="Times New Roman" w:hAnsi="Times New Roman" w:cs="Times New Roman"/>
+              </w:rPr>
+            </w:pPr>
+            <w:r>
+              <w:rPr>
+                <w:rFonts w:ascii="Times New Roman" w:hAnsi="Times New Roman" w:cs="Times New Roman"/>
               </w:rPr>
               <w:t>0</w:t>
+            </w:r>
+          </w:p>
+        </w:tc>
+        <w:tc>
+          <w:tcPr>
+            <w:tcW w:w="350" w:type="dxa"/>
+            <w:tcBorders>
+              <w:top w:val="nil"/>
+              <w:left w:val="nil"/>
+              <w:bottom w:val="nil"/>
+              <w:right w:val="nil"/>
+            </w:tcBorders>
+            <w:shd w:val="clear" w:color="auto" w:fill="FFFFFF"/>
+            <w:tcMar>
+              <w:top w:w="120" w:type="dxa"/>
+              <w:left w:w="120" w:type="dxa"/>
+              <w:bottom w:w="120" w:type="dxa"/>
+              <w:right w:w="120" w:type="dxa"/>
+            </w:tcMar>
+            <w:vAlign w:val="center"/>
+            <w:hideMark/>
+          </w:tcPr>
+          <w:p>
+            <w:pPr>
+              <w:jc w:val="both"/>
+              <w:rPr>
+                <w:rFonts w:ascii="Times New Roman" w:hAnsi="Times New Roman" w:cs="Times New Roman"/>
+              </w:rPr>
+            </w:pPr>
+            <w:r>
+              <w:rPr>
+                <w:rFonts w:ascii="Times New Roman" w:hAnsi="Times New Roman" w:cs="Times New Roman"/>
+              </w:rPr>
+              <w:t>2</w:t>
             </w:r>
           </w:p>
         </w:tc>
@@ -1443,25 +2160,7 @@
     </w:tbl>
     <w:p>
       <w:pPr>
-        <w:rPr>
-          <w:rFonts w:ascii="Times New Roman" w:hAnsi="Times New Roman" w:cs="Times New Roman"/>
-          <w:b/>
-          <w:bCs/>
-        </w:rPr>
-      </w:pPr>
-      <w:r>
-        <w:rPr>
-          <w:rFonts w:ascii="Times New Roman" w:hAnsi="Times New Roman" w:cs="Times New Roman"/>
-          <w:b/>
-          <w:bCs/>
-        </w:rPr>
-        <w:pict w14:anchorId="476254D4">
-          <v:rect id="_x0000_i1086" style="width:0;height:1.5pt" o:hralign="center" o:hrstd="t" o:hr="t" fillcolor="#a0a0a0" stroked="f"/>
-        </w:pict>
-      </w:r>
-    </w:p>
-    <w:p>
-      <w:pPr>
+        <w:jc w:val="both"/>
         <w:rPr>
           <w:rFonts w:ascii="Times New Roman" w:hAnsi="Times New Roman" w:cs="Times New Roman"/>
           <w:b/>
@@ -1491,6 +2190,7 @@
           <w:ilvl w:val="0"/>
           <w:numId w:val="11"/>
         </w:numPr>
+        <w:jc w:val="both"/>
         <w:rPr>
           <w:rFonts w:ascii="Times New Roman" w:hAnsi="Times New Roman" w:cs="Times New Roman"/>
         </w:rPr>
@@ -1508,6 +2208,7 @@
           <w:ilvl w:val="0"/>
           <w:numId w:val="11"/>
         </w:numPr>
+        <w:jc w:val="both"/>
         <w:rPr>
           <w:rFonts w:ascii="Times New Roman" w:hAnsi="Times New Roman" w:cs="Times New Roman"/>
         </w:rPr>
@@ -1525,6 +2226,7 @@
           <w:ilvl w:val="0"/>
           <w:numId w:val="11"/>
         </w:numPr>
+        <w:jc w:val="both"/>
         <w:rPr>
           <w:rFonts w:ascii="Times New Roman" w:hAnsi="Times New Roman" w:cs="Times New Roman"/>
         </w:rPr>
@@ -1542,6 +2244,7 @@
           <w:ilvl w:val="1"/>
           <w:numId w:val="11"/>
         </w:numPr>
+        <w:jc w:val="both"/>
         <w:rPr>
           <w:rFonts w:ascii="Times New Roman" w:hAnsi="Times New Roman" w:cs="Times New Roman"/>
         </w:rPr>
@@ -1559,6 +2262,7 @@
           <w:ilvl w:val="1"/>
           <w:numId w:val="11"/>
         </w:numPr>
+        <w:jc w:val="both"/>
         <w:rPr>
           <w:rFonts w:ascii="Times New Roman" w:hAnsi="Times New Roman" w:cs="Times New Roman"/>
         </w:rPr>
@@ -1572,6 +2276,7 @@
     </w:p>
     <w:p>
       <w:pPr>
+        <w:jc w:val="both"/>
         <w:rPr>
           <w:rFonts w:ascii="Times New Roman" w:hAnsi="Times New Roman" w:cs="Times New Roman"/>
           <w:b/>
@@ -1607,6 +2312,125 @@
     </w:p>
     <w:p>
       <w:pPr>
+        <w:pStyle w:val="NormalWeb"/>
+        <w:numPr>
+          <w:ilvl w:val="0"/>
+          <w:numId w:val="14"/>
+        </w:numPr>
+      </w:pPr>
+      <w:r>
+        <w:rPr>
+          <w:rStyle w:val="Strong"/>
+          <w:rFonts w:eastAsiaTheme="majorEastAsia"/>
+        </w:rPr>
+        <w:t>Station-Level Analysis (</w:t>
+      </w:r>
+      <w:proofErr w:type="spellStart"/>
+      <w:r>
+        <w:rPr>
+          <w:rStyle w:val="Strong"/>
+          <w:rFonts w:eastAsiaTheme="majorEastAsia"/>
+        </w:rPr>
+        <w:t>Jupyter</w:t>
+      </w:r>
+      <w:proofErr w:type="spellEnd"/>
+      <w:r>
+        <w:rPr>
+          <w:rStyle w:val="Strong"/>
+          <w:rFonts w:eastAsiaTheme="majorEastAsia"/>
+        </w:rPr>
+        <w:t xml:space="preserve"> Notebook: </w:t>
+      </w:r>
+      <w:proofErr w:type="spellStart"/>
+      <w:r>
+        <w:rPr>
+          <w:rStyle w:val="HTMLCode"/>
+          <w:rFonts w:eastAsiaTheme="majorEastAsia"/>
+          <w:b/>
+          <w:bCs/>
+        </w:rPr>
+        <w:t>ev_station_analysis.ipynb</w:t>
+      </w:r>
+      <w:proofErr w:type="spellEnd"/>
+      <w:r>
+        <w:rPr>
+          <w:rStyle w:val="Strong"/>
+          <w:rFonts w:eastAsiaTheme="majorEastAsia"/>
+        </w:rPr>
+        <w:t>)</w:t>
+      </w:r>
+      <w:r>
+        <w:br/>
+        <w:t xml:space="preserve">The complete forecasting workflow including data preprocessing, feature engineering, model training, evaluation, and visualization is implemented in a single </w:t>
+      </w:r>
+      <w:proofErr w:type="spellStart"/>
+      <w:r>
+        <w:t>Jupyter</w:t>
+      </w:r>
+      <w:proofErr w:type="spellEnd"/>
+      <w:r>
+        <w:t xml:space="preserve"> notebook.</w:t>
+      </w:r>
+      <w:r>
+        <w:br/>
+        <w:t xml:space="preserve">This notebook provides a streamlined approach to </w:t>
+      </w:r>
+      <w:proofErr w:type="spellStart"/>
+      <w:r>
+        <w:t>analyzing</w:t>
+      </w:r>
+      <w:proofErr w:type="spellEnd"/>
+      <w:r>
+        <w:t xml:space="preserve"> and predicting EV charging demand at the station level using the </w:t>
+      </w:r>
+      <w:proofErr w:type="spellStart"/>
+      <w:r>
+        <w:t>XGBoost</w:t>
+      </w:r>
+      <w:proofErr w:type="spellEnd"/>
+      <w:r>
+        <w:t xml:space="preserve"> model.</w:t>
+      </w:r>
+      <w:r>
+        <w:br/>
+        <w:t>It also includes exploratory visualizations of hourly and weekday trends, helping identify high-demand stations.</w:t>
+      </w:r>
+    </w:p>
+    <w:p>
+      <w:pPr>
+        <w:pStyle w:val="NormalWeb"/>
+        <w:numPr>
+          <w:ilvl w:val="0"/>
+          <w:numId w:val="14"/>
+        </w:numPr>
+      </w:pPr>
+      <w:r>
+        <w:rPr>
+          <w:rStyle w:val="Emphasis"/>
+          <w:rFonts w:eastAsiaTheme="majorEastAsia"/>
+        </w:rPr>
+        <w:t xml:space="preserve">(Note: The script </w:t>
+      </w:r>
+      <w:r>
+        <w:rPr>
+          <w:rStyle w:val="HTMLCode"/>
+          <w:rFonts w:eastAsiaTheme="majorEastAsia"/>
+          <w:i/>
+          <w:iCs/>
+        </w:rPr>
+        <w:t>ev_forecast_train.py</w:t>
+      </w:r>
+      <w:r>
+        <w:rPr>
+          <w:rStyle w:val="Emphasis"/>
+          <w:rFonts w:eastAsiaTheme="majorEastAsia"/>
+        </w:rPr>
+        <w:t xml:space="preserve"> replicates the model training process and can optionally be executed from the command line for reproducibility.)</w:t>
+      </w:r>
+    </w:p>
+    <w:p>
+      <w:pPr>
+        <w:jc w:val="both"/>
         <w:rPr>
           <w:rFonts w:ascii="Times New Roman" w:hAnsi="Times New Roman" w:cs="Times New Roman"/>
           <w:b/>
@@ -1636,6 +2460,7 @@
           <w:ilvl w:val="0"/>
           <w:numId w:val="12"/>
         </w:numPr>
+        <w:jc w:val="both"/>
         <w:rPr>
           <w:rFonts w:ascii="Times New Roman" w:hAnsi="Times New Roman" w:cs="Times New Roman"/>
         </w:rPr>
@@ -1653,6 +2478,7 @@
           <w:ilvl w:val="0"/>
           <w:numId w:val="12"/>
         </w:numPr>
+        <w:jc w:val="both"/>
         <w:rPr>
           <w:rFonts w:ascii="Times New Roman" w:hAnsi="Times New Roman" w:cs="Times New Roman"/>
         </w:rPr>
@@ -1670,14 +2496,16 @@
           <w:ilvl w:val="0"/>
           <w:numId w:val="12"/>
         </w:numPr>
-        <w:rPr>
-          <w:rFonts w:ascii="Times New Roman" w:hAnsi="Times New Roman" w:cs="Times New Roman"/>
-        </w:rPr>
-      </w:pPr>
-      <w:r>
-        <w:rPr>
-          <w:rFonts w:ascii="Times New Roman" w:hAnsi="Times New Roman" w:cs="Times New Roman"/>
-        </w:rPr>
+        <w:jc w:val="both"/>
+        <w:rPr>
+          <w:rFonts w:ascii="Times New Roman" w:hAnsi="Times New Roman" w:cs="Times New Roman"/>
+        </w:rPr>
+      </w:pPr>
+      <w:r>
+        <w:rPr>
+          <w:rFonts w:ascii="Times New Roman" w:hAnsi="Times New Roman" w:cs="Times New Roman"/>
+        </w:rPr>
+        <w:lastRenderedPageBreak/>
         <w:t>Pros: Good at trend &amp; seasonality capture.</w:t>
       </w:r>
     </w:p>
@@ -1687,6 +2515,7 @@
           <w:ilvl w:val="0"/>
           <w:numId w:val="12"/>
         </w:numPr>
+        <w:jc w:val="both"/>
         <w:rPr>
           <w:rFonts w:ascii="Times New Roman" w:hAnsi="Times New Roman" w:cs="Times New Roman"/>
         </w:rPr>
@@ -1700,6 +2529,7 @@
     </w:p>
     <w:p>
       <w:pPr>
+        <w:jc w:val="both"/>
         <w:rPr>
           <w:rFonts w:ascii="Times New Roman" w:hAnsi="Times New Roman" w:cs="Times New Roman"/>
           <w:b/>
@@ -1747,6 +2577,7 @@
           <w:ilvl w:val="0"/>
           <w:numId w:val="13"/>
         </w:numPr>
+        <w:jc w:val="both"/>
         <w:rPr>
           <w:rFonts w:ascii="Times New Roman" w:hAnsi="Times New Roman" w:cs="Times New Roman"/>
         </w:rPr>
@@ -1792,6 +2623,7 @@
           <w:ilvl w:val="0"/>
           <w:numId w:val="13"/>
         </w:numPr>
+        <w:jc w:val="both"/>
         <w:rPr>
           <w:rFonts w:ascii="Times New Roman" w:hAnsi="Times New Roman" w:cs="Times New Roman"/>
         </w:rPr>
@@ -1809,6 +2641,7 @@
           <w:ilvl w:val="0"/>
           <w:numId w:val="13"/>
         </w:numPr>
+        <w:jc w:val="both"/>
         <w:rPr>
           <w:rFonts w:ascii="Times New Roman" w:hAnsi="Times New Roman" w:cs="Times New Roman"/>
         </w:rPr>
@@ -1819,55 +2652,17 @@
         </w:rPr>
         <w:t>Metrics:</w:t>
       </w:r>
-    </w:p>
-    <w:p>
-      <w:pPr>
-        <w:numPr>
-          <w:ilvl w:val="1"/>
-          <w:numId w:val="13"/>
-        </w:numPr>
-        <w:rPr>
-          <w:rFonts w:ascii="Times New Roman" w:hAnsi="Times New Roman" w:cs="Times New Roman"/>
-        </w:rPr>
-      </w:pPr>
-      <w:r>
-        <w:rPr>
-          <w:rFonts w:ascii="Times New Roman" w:hAnsi="Times New Roman" w:cs="Times New Roman"/>
-        </w:rPr>
-        <w:t xml:space="preserve">MAE: </w:t>
-      </w:r>
-      <w:r>
-        <w:rPr>
-          <w:rFonts w:ascii="Times New Roman" w:hAnsi="Times New Roman" w:cs="Times New Roman"/>
-          <w:i/>
-          <w:iCs/>
-        </w:rPr>
-        <w:t>insert value</w:t>
-      </w:r>
-    </w:p>
-    <w:p>
-      <w:pPr>
-        <w:numPr>
-          <w:ilvl w:val="1"/>
-          <w:numId w:val="13"/>
-        </w:numPr>
-        <w:rPr>
-          <w:rFonts w:ascii="Times New Roman" w:hAnsi="Times New Roman" w:cs="Times New Roman"/>
-        </w:rPr>
-      </w:pPr>
-      <w:r>
-        <w:rPr>
-          <w:rFonts w:ascii="Times New Roman" w:hAnsi="Times New Roman" w:cs="Times New Roman"/>
-        </w:rPr>
-        <w:t xml:space="preserve">RMSE: </w:t>
-      </w:r>
-      <w:r>
-        <w:rPr>
-          <w:rFonts w:ascii="Times New Roman" w:hAnsi="Times New Roman" w:cs="Times New Roman"/>
-          <w:i/>
-          <w:iCs/>
-        </w:rPr>
-        <w:t>insert value</w:t>
+      <w:r>
+        <w:rPr>
+          <w:rFonts w:ascii="Times New Roman" w:hAnsi="Times New Roman" w:cs="Times New Roman"/>
+        </w:rPr>
+        <w:t xml:space="preserve"> </w:t>
+      </w:r>
+      <w:r>
+        <w:rPr>
+          <w:rFonts w:ascii="Times New Roman" w:hAnsi="Times New Roman" w:cs="Times New Roman"/>
+        </w:rPr>
+        <w:t>MAE = 2.513 and RMSE = 4.668</w:t>
       </w:r>
     </w:p>
     <w:p>
@@ -1876,6 +2671,7 @@
           <w:ilvl w:val="0"/>
           <w:numId w:val="13"/>
         </w:numPr>
+        <w:jc w:val="both"/>
         <w:rPr>
           <w:rFonts w:ascii="Times New Roman" w:hAnsi="Times New Roman" w:cs="Times New Roman"/>
         </w:rPr>
@@ -1889,6 +2685,7 @@
     </w:p>
     <w:p>
       <w:pPr>
+        <w:jc w:val="both"/>
         <w:rPr>
           <w:rFonts w:ascii="Times New Roman" w:hAnsi="Times New Roman" w:cs="Times New Roman"/>
           <w:b/>
@@ -1910,6 +2707,7 @@
           <w:ilvl w:val="0"/>
           <w:numId w:val="14"/>
         </w:numPr>
+        <w:jc w:val="both"/>
         <w:rPr>
           <w:rFonts w:ascii="Times New Roman" w:hAnsi="Times New Roman" w:cs="Times New Roman"/>
         </w:rPr>
@@ -1937,15 +2735,7 @@
     </w:p>
     <w:p>
       <w:pPr>
-        <w:rPr>
-          <w:rFonts w:ascii="Times New Roman" w:hAnsi="Times New Roman" w:cs="Times New Roman"/>
-          <w:b/>
-          <w:bCs/>
-        </w:rPr>
-      </w:pPr>
-    </w:p>
-    <w:p>
-      <w:pPr>
+        <w:jc w:val="both"/>
         <w:rPr>
           <w:rFonts w:ascii="Times New Roman" w:hAnsi="Times New Roman" w:cs="Times New Roman"/>
           <w:b/>
@@ -1975,6 +2765,7 @@
           <w:ilvl w:val="0"/>
           <w:numId w:val="15"/>
         </w:numPr>
+        <w:jc w:val="both"/>
         <w:rPr>
           <w:rFonts w:ascii="Times New Roman" w:hAnsi="Times New Roman" w:cs="Times New Roman"/>
           <w:b/>
@@ -2014,6 +2805,7 @@
           <w:ilvl w:val="1"/>
           <w:numId w:val="15"/>
         </w:numPr>
+        <w:jc w:val="both"/>
         <w:rPr>
           <w:rFonts w:ascii="Times New Roman" w:hAnsi="Times New Roman" w:cs="Times New Roman"/>
         </w:rPr>
@@ -2031,6 +2823,7 @@
           <w:ilvl w:val="1"/>
           <w:numId w:val="15"/>
         </w:numPr>
+        <w:jc w:val="both"/>
         <w:rPr>
           <w:rFonts w:ascii="Times New Roman" w:hAnsi="Times New Roman" w:cs="Times New Roman"/>
         </w:rPr>
@@ -2048,6 +2841,7 @@
           <w:ilvl w:val="0"/>
           <w:numId w:val="15"/>
         </w:numPr>
+        <w:jc w:val="both"/>
         <w:rPr>
           <w:rFonts w:ascii="Times New Roman" w:hAnsi="Times New Roman" w:cs="Times New Roman"/>
           <w:b/>
@@ -2069,15 +2863,15 @@
           <w:ilvl w:val="1"/>
           <w:numId w:val="15"/>
         </w:numPr>
-        <w:rPr>
-          <w:rFonts w:ascii="Times New Roman" w:hAnsi="Times New Roman" w:cs="Times New Roman"/>
-        </w:rPr>
-      </w:pPr>
-      <w:r>
-        <w:rPr>
-          <w:rFonts w:ascii="Times New Roman" w:hAnsi="Times New Roman" w:cs="Times New Roman"/>
-        </w:rPr>
-        <w:lastRenderedPageBreak/>
+        <w:jc w:val="both"/>
+        <w:rPr>
+          <w:rFonts w:ascii="Times New Roman" w:hAnsi="Times New Roman" w:cs="Times New Roman"/>
+        </w:rPr>
+      </w:pPr>
+      <w:r>
+        <w:rPr>
+          <w:rFonts w:ascii="Times New Roman" w:hAnsi="Times New Roman" w:cs="Times New Roman"/>
+        </w:rPr>
         <w:t>Demand Heatmap (hour × weekday)</w:t>
       </w:r>
     </w:p>
@@ -2087,20 +2881,7 @@
           <w:ilvl w:val="1"/>
           <w:numId w:val="15"/>
         </w:numPr>
-        <w:rPr>
-          <w:rFonts w:ascii="Times New Roman" w:hAnsi="Times New Roman" w:cs="Times New Roman"/>
-        </w:rPr>
-      </w:pPr>
-      <w:r>
-        <w:rPr>
-          <w:rFonts w:ascii="Times New Roman" w:hAnsi="Times New Roman" w:cs="Times New Roman"/>
-        </w:rPr>
-        <w:t>City-Level Forecast Chart</w:t>
-      </w:r>
-    </w:p>
-    <w:p>
-      <w:pPr>
-        <w:ind w:left="1440"/>
+        <w:jc w:val="both"/>
         <w:rPr>
           <w:rFonts w:ascii="Times New Roman" w:hAnsi="Times New Roman" w:cs="Times New Roman"/>
         </w:rPr>
@@ -2111,18 +2892,18 @@
           <w:noProof/>
         </w:rPr>
         <w:drawing>
-          <wp:anchor distT="0" distB="0" distL="114300" distR="114300" simplePos="0" relativeHeight="251658240" behindDoc="0" locked="0" layoutInCell="1" allowOverlap="1" wp14:anchorId="3DBA7186" wp14:editId="2FEF62B9">
+          <wp:anchor distT="0" distB="0" distL="114300" distR="114300" simplePos="0" relativeHeight="251659264" behindDoc="0" locked="0" layoutInCell="1" allowOverlap="1" wp14:anchorId="391C4B5E" wp14:editId="34BC2378">
             <wp:simplePos x="0" y="0"/>
-            <wp:positionH relativeFrom="margin">
-              <wp:posOffset>-285750</wp:posOffset>
+            <wp:positionH relativeFrom="page">
+              <wp:align>right</wp:align>
             </wp:positionH>
             <wp:positionV relativeFrom="paragraph">
-              <wp:posOffset>97790</wp:posOffset>
+              <wp:posOffset>401320</wp:posOffset>
             </wp:positionV>
-            <wp:extent cx="3514725" cy="2152650"/>
+            <wp:extent cx="3248025" cy="1828800"/>
             <wp:effectExtent l="0" t="0" r="9525" b="0"/>
             <wp:wrapSquare wrapText="bothSides"/>
-            <wp:docPr id="1119049517" name="Picture 1"/>
+            <wp:docPr id="365921381" name="Picture 2"/>
             <wp:cNvGraphicFramePr>
               <a:graphicFrameLocks xmlns:a="http://schemas.openxmlformats.org/drawingml/2006/main" noChangeAspect="1"/>
             </wp:cNvGraphicFramePr>
@@ -2130,7 +2911,7 @@
               <a:graphicData uri="http://schemas.openxmlformats.org/drawingml/2006/picture">
                 <pic:pic xmlns:pic="http://schemas.openxmlformats.org/drawingml/2006/picture">
                   <pic:nvPicPr>
-                    <pic:cNvPr id="1119049517" name="Picture 1119049517"/>
+                    <pic:cNvPr id="365921381" name="Picture 365921381"/>
                     <pic:cNvPicPr/>
                   </pic:nvPicPr>
                   <pic:blipFill>
@@ -2148,7 +2929,7 @@
                   <pic:spPr>
                     <a:xfrm>
                       <a:off x="0" y="0"/>
-                      <a:ext cx="3514725" cy="2152650"/>
+                      <a:ext cx="3248025" cy="1828800"/>
                     </a:xfrm>
                     <a:prstGeom prst="rect">
                       <a:avLst/>
@@ -2172,18 +2953,18 @@
           <w:noProof/>
         </w:rPr>
         <w:drawing>
-          <wp:anchor distT="0" distB="0" distL="114300" distR="114300" simplePos="0" relativeHeight="251659264" behindDoc="0" locked="0" layoutInCell="1" allowOverlap="1" wp14:anchorId="391C4B5E" wp14:editId="76081A8C">
+          <wp:anchor distT="0" distB="0" distL="114300" distR="114300" simplePos="0" relativeHeight="251658240" behindDoc="0" locked="0" layoutInCell="1" allowOverlap="1" wp14:anchorId="3DBA7186" wp14:editId="42A0FAA3">
             <wp:simplePos x="0" y="0"/>
-            <wp:positionH relativeFrom="page">
-              <wp:align>right</wp:align>
+            <wp:positionH relativeFrom="margin">
+              <wp:posOffset>-285750</wp:posOffset>
             </wp:positionH>
             <wp:positionV relativeFrom="paragraph">
-              <wp:posOffset>202565</wp:posOffset>
+              <wp:posOffset>285750</wp:posOffset>
             </wp:positionV>
-            <wp:extent cx="3248025" cy="1905000"/>
+            <wp:extent cx="3514725" cy="2057400"/>
             <wp:effectExtent l="0" t="0" r="9525" b="0"/>
             <wp:wrapSquare wrapText="bothSides"/>
-            <wp:docPr id="365921381" name="Picture 2"/>
+            <wp:docPr id="1119049517" name="Picture 1"/>
             <wp:cNvGraphicFramePr>
               <a:graphicFrameLocks xmlns:a="http://schemas.openxmlformats.org/drawingml/2006/main" noChangeAspect="1"/>
             </wp:cNvGraphicFramePr>
@@ -2191,7 +2972,7 @@
               <a:graphicData uri="http://schemas.openxmlformats.org/drawingml/2006/picture">
                 <pic:pic xmlns:pic="http://schemas.openxmlformats.org/drawingml/2006/picture">
                   <pic:nvPicPr>
-                    <pic:cNvPr id="365921381" name="Picture 365921381"/>
+                    <pic:cNvPr id="1119049517" name="Picture 1119049517"/>
                     <pic:cNvPicPr/>
                   </pic:nvPicPr>
                   <pic:blipFill>
@@ -2209,7 +2990,7 @@
                   <pic:spPr>
                     <a:xfrm>
                       <a:off x="0" y="0"/>
-                      <a:ext cx="3248025" cy="1905000"/>
+                      <a:ext cx="3514725" cy="2057400"/>
                     </a:xfrm>
                     <a:prstGeom prst="rect">
                       <a:avLst/>
@@ -2227,9 +3008,16 @@
           </wp:anchor>
         </w:drawing>
       </w:r>
+      <w:r>
+        <w:rPr>
+          <w:rFonts w:ascii="Times New Roman" w:hAnsi="Times New Roman" w:cs="Times New Roman"/>
+        </w:rPr>
+        <w:t>City-Level Forecast Chart</w:t>
+      </w:r>
     </w:p>
     <w:p>
       <w:pPr>
+        <w:jc w:val="both"/>
         <w:rPr>
           <w:rFonts w:ascii="Times New Roman" w:hAnsi="Times New Roman" w:cs="Times New Roman"/>
           <w:b/>
@@ -2239,6 +3027,7 @@
     </w:p>
     <w:p>
       <w:pPr>
+        <w:jc w:val="both"/>
         <w:rPr>
           <w:rFonts w:ascii="Times New Roman" w:hAnsi="Times New Roman" w:cs="Times New Roman"/>
           <w:b/>
@@ -2256,6 +3045,7 @@
     </w:p>
     <w:p>
       <w:pPr>
+        <w:jc w:val="both"/>
         <w:rPr>
           <w:rFonts w:ascii="Times New Roman" w:hAnsi="Times New Roman" w:cs="Times New Roman"/>
         </w:rPr>
@@ -2283,6 +3073,7 @@
     </w:p>
     <w:p>
       <w:pPr>
+        <w:jc w:val="both"/>
         <w:rPr>
           <w:rFonts w:ascii="Times New Roman" w:hAnsi="Times New Roman" w:cs="Times New Roman"/>
         </w:rPr>
@@ -2328,6 +3119,7 @@
           <w:ilvl w:val="0"/>
           <w:numId w:val="25"/>
         </w:numPr>
+        <w:jc w:val="both"/>
         <w:rPr>
           <w:rFonts w:ascii="Times New Roman" w:hAnsi="Times New Roman" w:cs="Times New Roman"/>
         </w:rPr>
@@ -2345,6 +3137,7 @@
           <w:ilvl w:val="0"/>
           <w:numId w:val="25"/>
         </w:numPr>
+        <w:jc w:val="both"/>
         <w:rPr>
           <w:rFonts w:ascii="Times New Roman" w:hAnsi="Times New Roman" w:cs="Times New Roman"/>
         </w:rPr>
@@ -2358,6 +3151,7 @@
     </w:p>
     <w:p>
       <w:pPr>
+        <w:jc w:val="both"/>
         <w:rPr>
           <w:rFonts w:ascii="Times New Roman" w:hAnsi="Times New Roman" w:cs="Times New Roman"/>
         </w:rPr>
@@ -2376,20 +3170,23 @@
           <w:ilvl w:val="0"/>
           <w:numId w:val="26"/>
         </w:numPr>
-        <w:rPr>
-          <w:rFonts w:ascii="Times New Roman" w:hAnsi="Times New Roman" w:cs="Times New Roman"/>
-        </w:rPr>
-      </w:pPr>
-      <w:r>
-        <w:rPr>
-          <w:rFonts w:ascii="Times New Roman" w:hAnsi="Times New Roman" w:cs="Times New Roman"/>
-        </w:rPr>
+        <w:jc w:val="both"/>
+        <w:rPr>
+          <w:rFonts w:ascii="Times New Roman" w:hAnsi="Times New Roman" w:cs="Times New Roman"/>
+        </w:rPr>
+      </w:pPr>
+      <w:r>
+        <w:rPr>
+          <w:rFonts w:ascii="Times New Roman" w:hAnsi="Times New Roman" w:cs="Times New Roman"/>
+        </w:rPr>
+        <w:lastRenderedPageBreak/>
         <w:t>Users can launch the dashboard locally using the command:</w:t>
       </w:r>
     </w:p>
     <w:p>
       <w:pPr>
         <w:pStyle w:val="ListParagraph"/>
+        <w:jc w:val="both"/>
         <w:rPr>
           <w:rFonts w:ascii="Times New Roman" w:hAnsi="Times New Roman" w:cs="Times New Roman"/>
         </w:rPr>
@@ -2425,6 +3222,7 @@
     </w:p>
     <w:p>
       <w:pPr>
+        <w:jc w:val="both"/>
         <w:rPr>
           <w:rFonts w:ascii="Times New Roman" w:hAnsi="Times New Roman" w:cs="Times New Roman"/>
         </w:rPr>
@@ -2438,6 +3236,7 @@
     </w:p>
     <w:p>
       <w:pPr>
+        <w:jc w:val="both"/>
         <w:rPr>
           <w:rFonts w:ascii="Times New Roman" w:hAnsi="Times New Roman" w:cs="Times New Roman"/>
           <w:b/>
@@ -2458,15 +3257,7 @@
           <w:b/>
           <w:bCs/>
         </w:rPr>
-        <w:t>.</w:t>
-      </w:r>
-      <w:r>
-        <w:rPr>
-          <w:rFonts w:ascii="Times New Roman" w:hAnsi="Times New Roman" w:cs="Times New Roman"/>
-          <w:b/>
-          <w:bCs/>
-        </w:rPr>
-        <w:t>Results</w:t>
+        <w:t>.Results</w:t>
       </w:r>
     </w:p>
     <w:tbl>
@@ -2483,7 +3274,6 @@
       </w:tblPr>
       <w:tblGrid>
         <w:gridCol w:w="710"/>
-        <w:gridCol w:w="818"/>
         <w:gridCol w:w="931"/>
       </w:tblGrid>
       <w:tr>
@@ -2499,6 +3289,7 @@
           </w:tcPr>
           <w:p>
             <w:pPr>
+              <w:jc w:val="both"/>
               <w:rPr>
                 <w:rFonts w:ascii="Times New Roman" w:hAnsi="Times New Roman" w:cs="Times New Roman"/>
                 <w:b/>
@@ -2523,30 +3314,7 @@
           </w:tcPr>
           <w:p>
             <w:pPr>
-              <w:rPr>
-                <w:rFonts w:ascii="Times New Roman" w:hAnsi="Times New Roman" w:cs="Times New Roman"/>
-                <w:b/>
-                <w:bCs/>
-              </w:rPr>
-            </w:pPr>
-            <w:r>
-              <w:rPr>
-                <w:rFonts w:ascii="Times New Roman" w:hAnsi="Times New Roman" w:cs="Times New Roman"/>
-                <w:b/>
-                <w:bCs/>
-              </w:rPr>
-              <w:t>Prophet</w:t>
-            </w:r>
-          </w:p>
-        </w:tc>
-        <w:tc>
-          <w:tcPr>
-            <w:tcW w:w="0" w:type="auto"/>
-            <w:vAlign w:val="center"/>
-            <w:hideMark/>
-          </w:tcPr>
-          <w:p>
-            <w:pPr>
+              <w:jc w:val="both"/>
               <w:rPr>
                 <w:rFonts w:ascii="Times New Roman" w:hAnsi="Times New Roman" w:cs="Times New Roman"/>
                 <w:b/>
@@ -2578,6 +3346,7 @@
           </w:tcPr>
           <w:p>
             <w:pPr>
+              <w:jc w:val="both"/>
               <w:rPr>
                 <w:rFonts w:ascii="Times New Roman" w:hAnsi="Times New Roman" w:cs="Times New Roman"/>
               </w:rPr>
@@ -2598,6 +3367,7 @@
           </w:tcPr>
           <w:p>
             <w:pPr>
+              <w:jc w:val="both"/>
               <w:rPr>
                 <w:rFonts w:ascii="Times New Roman" w:hAnsi="Times New Roman" w:cs="Times New Roman"/>
               </w:rPr>
@@ -2605,32 +3375,8 @@
             <w:r>
               <w:rPr>
                 <w:rFonts w:ascii="Times New Roman" w:hAnsi="Times New Roman" w:cs="Times New Roman"/>
-                <w:i/>
-                <w:iCs/>
-              </w:rPr>
-              <w:t>e.g. 8.25</w:t>
-            </w:r>
-          </w:p>
-        </w:tc>
-        <w:tc>
-          <w:tcPr>
-            <w:tcW w:w="0" w:type="auto"/>
-            <w:vAlign w:val="center"/>
-            <w:hideMark/>
-          </w:tcPr>
-          <w:p>
-            <w:pPr>
-              <w:rPr>
-                <w:rFonts w:ascii="Times New Roman" w:hAnsi="Times New Roman" w:cs="Times New Roman"/>
-              </w:rPr>
-            </w:pPr>
-            <w:r>
-              <w:rPr>
-                <w:rFonts w:ascii="Times New Roman" w:hAnsi="Times New Roman" w:cs="Times New Roman"/>
-                <w:i/>
-                <w:iCs/>
-              </w:rPr>
-              <w:t>e.g. 6.13</w:t>
+              </w:rPr>
+              <w:t>2.513</w:t>
             </w:r>
           </w:p>
         </w:tc>
@@ -2647,6 +3393,7 @@
           </w:tcPr>
           <w:p>
             <w:pPr>
+              <w:jc w:val="both"/>
               <w:rPr>
                 <w:rFonts w:ascii="Times New Roman" w:hAnsi="Times New Roman" w:cs="Times New Roman"/>
               </w:rPr>
@@ -2667,6 +3414,7 @@
           </w:tcPr>
           <w:p>
             <w:pPr>
+              <w:jc w:val="both"/>
               <w:rPr>
                 <w:rFonts w:ascii="Times New Roman" w:hAnsi="Times New Roman" w:cs="Times New Roman"/>
               </w:rPr>
@@ -2674,32 +3422,8 @@
             <w:r>
               <w:rPr>
                 <w:rFonts w:ascii="Times New Roman" w:hAnsi="Times New Roman" w:cs="Times New Roman"/>
-                <w:i/>
-                <w:iCs/>
-              </w:rPr>
-              <w:t>e.g. 10.2</w:t>
-            </w:r>
-          </w:p>
-        </w:tc>
-        <w:tc>
-          <w:tcPr>
-            <w:tcW w:w="0" w:type="auto"/>
-            <w:vAlign w:val="center"/>
-            <w:hideMark/>
-          </w:tcPr>
-          <w:p>
-            <w:pPr>
-              <w:rPr>
-                <w:rFonts w:ascii="Times New Roman" w:hAnsi="Times New Roman" w:cs="Times New Roman"/>
-              </w:rPr>
-            </w:pPr>
-            <w:r>
-              <w:rPr>
-                <w:rFonts w:ascii="Times New Roman" w:hAnsi="Times New Roman" w:cs="Times New Roman"/>
-                <w:i/>
-                <w:iCs/>
-              </w:rPr>
-              <w:t>e.g. 8.4</w:t>
+              </w:rPr>
+              <w:t>4.668</w:t>
             </w:r>
           </w:p>
         </w:tc>
@@ -2707,6 +3431,86 @@
     </w:tbl>
     <w:p>
       <w:pPr>
+        <w:pStyle w:val="ListParagraph"/>
+        <w:numPr>
+          <w:ilvl w:val="0"/>
+          <w:numId w:val="30"/>
+        </w:numPr>
+        <w:jc w:val="both"/>
+        <w:rPr>
+          <w:rFonts w:ascii="Times New Roman" w:hAnsi="Times New Roman" w:cs="Times New Roman"/>
+        </w:rPr>
+      </w:pPr>
+      <w:proofErr w:type="spellStart"/>
+      <w:r>
+        <w:rPr>
+          <w:rFonts w:ascii="Times New Roman" w:hAnsi="Times New Roman" w:cs="Times New Roman"/>
+        </w:rPr>
+        <w:t>XGBoost</w:t>
+      </w:r>
+      <w:proofErr w:type="spellEnd"/>
+      <w:r>
+        <w:rPr>
+          <w:rFonts w:ascii="Times New Roman" w:hAnsi="Times New Roman" w:cs="Times New Roman"/>
+        </w:rPr>
+        <w:t xml:space="preserve"> achieved MAE = 2.513 and RMSE = 4.668, indicating accurate regression performance.</w:t>
+      </w:r>
+    </w:p>
+    <w:p>
+      <w:pPr>
+        <w:pStyle w:val="ListParagraph"/>
+        <w:numPr>
+          <w:ilvl w:val="0"/>
+          <w:numId w:val="30"/>
+        </w:numPr>
+        <w:jc w:val="both"/>
+        <w:rPr>
+          <w:rFonts w:ascii="Times New Roman" w:hAnsi="Times New Roman" w:cs="Times New Roman"/>
+        </w:rPr>
+      </w:pPr>
+      <w:r>
+        <w:rPr>
+          <w:rFonts w:ascii="Times New Roman" w:hAnsi="Times New Roman" w:cs="Times New Roman"/>
+        </w:rPr>
+        <w:t>The model effectively captures the influence of time and weather on energy demand.</w:t>
+      </w:r>
+    </w:p>
+    <w:p>
+      <w:pPr>
+        <w:pStyle w:val="ListParagraph"/>
+        <w:numPr>
+          <w:ilvl w:val="0"/>
+          <w:numId w:val="30"/>
+        </w:numPr>
+        <w:jc w:val="both"/>
+        <w:rPr>
+          <w:rFonts w:ascii="Times New Roman" w:hAnsi="Times New Roman" w:cs="Times New Roman"/>
+        </w:rPr>
+      </w:pPr>
+      <w:r>
+        <w:rPr>
+          <w:rFonts w:ascii="Times New Roman" w:hAnsi="Times New Roman" w:cs="Times New Roman"/>
+        </w:rPr>
+        <w:t xml:space="preserve">Prophet model was initially considered for time-series trends but was not finalized, as </w:t>
+      </w:r>
+      <w:proofErr w:type="spellStart"/>
+      <w:r>
+        <w:rPr>
+          <w:rFonts w:ascii="Times New Roman" w:hAnsi="Times New Roman" w:cs="Times New Roman"/>
+        </w:rPr>
+        <w:t>XGBoost</w:t>
+      </w:r>
+      <w:proofErr w:type="spellEnd"/>
+      <w:r>
+        <w:rPr>
+          <w:rFonts w:ascii="Times New Roman" w:hAnsi="Times New Roman" w:cs="Times New Roman"/>
+        </w:rPr>
+        <w:t xml:space="preserve"> provided more stable forecasts for pooled city-level data.</w:t>
+      </w:r>
+    </w:p>
+    <w:p>
+      <w:pPr>
+        <w:jc w:val="both"/>
         <w:rPr>
           <w:rFonts w:ascii="Times New Roman" w:hAnsi="Times New Roman" w:cs="Times New Roman"/>
         </w:rPr>
@@ -2726,6 +3530,7 @@
           <w:ilvl w:val="0"/>
           <w:numId w:val="4"/>
         </w:numPr>
+        <w:jc w:val="both"/>
         <w:rPr>
           <w:rFonts w:ascii="Times New Roman" w:hAnsi="Times New Roman" w:cs="Times New Roman"/>
         </w:rPr>
@@ -2757,6 +3562,7 @@
           <w:ilvl w:val="0"/>
           <w:numId w:val="4"/>
         </w:numPr>
+        <w:jc w:val="both"/>
         <w:rPr>
           <w:rFonts w:ascii="Times New Roman" w:hAnsi="Times New Roman" w:cs="Times New Roman"/>
         </w:rPr>
@@ -2774,6 +3580,7 @@
           <w:ilvl w:val="0"/>
           <w:numId w:val="4"/>
         </w:numPr>
+        <w:jc w:val="both"/>
         <w:rPr>
           <w:rFonts w:ascii="Times New Roman" w:hAnsi="Times New Roman" w:cs="Times New Roman"/>
         </w:rPr>
@@ -2787,14 +3594,7 @@
     </w:p>
     <w:p>
       <w:pPr>
-        <w:ind w:left="720"/>
-        <w:rPr>
-          <w:rFonts w:ascii="Times New Roman" w:hAnsi="Times New Roman" w:cs="Times New Roman"/>
-        </w:rPr>
-      </w:pPr>
-    </w:p>
-    <w:p>
-      <w:pPr>
+        <w:jc w:val="both"/>
         <w:rPr>
           <w:rFonts w:ascii="Times New Roman" w:hAnsi="Times New Roman" w:cs="Times New Roman"/>
           <w:b/>
@@ -2832,15 +3632,15 @@
           <w:ilvl w:val="0"/>
           <w:numId w:val="17"/>
         </w:numPr>
-        <w:rPr>
-          <w:rFonts w:ascii="Times New Roman" w:hAnsi="Times New Roman" w:cs="Times New Roman"/>
-        </w:rPr>
-      </w:pPr>
-      <w:r>
-        <w:rPr>
-          <w:rFonts w:ascii="Times New Roman" w:hAnsi="Times New Roman" w:cs="Times New Roman"/>
-        </w:rPr>
-        <w:lastRenderedPageBreak/>
+        <w:jc w:val="both"/>
+        <w:rPr>
+          <w:rFonts w:ascii="Times New Roman" w:hAnsi="Times New Roman" w:cs="Times New Roman"/>
+        </w:rPr>
+      </w:pPr>
+      <w:r>
+        <w:rPr>
+          <w:rFonts w:ascii="Times New Roman" w:hAnsi="Times New Roman" w:cs="Times New Roman"/>
+        </w:rPr>
         <w:t>Add per-station forecast visualization in Tableau.</w:t>
       </w:r>
     </w:p>
@@ -2850,6 +3650,7 @@
           <w:ilvl w:val="0"/>
           <w:numId w:val="17"/>
         </w:numPr>
+        <w:jc w:val="both"/>
         <w:rPr>
           <w:rFonts w:ascii="Times New Roman" w:hAnsi="Times New Roman" w:cs="Times New Roman"/>
         </w:rPr>
@@ -2867,15 +3668,16 @@
           <w:ilvl w:val="0"/>
           <w:numId w:val="17"/>
         </w:numPr>
-        <w:rPr>
-          <w:rFonts w:ascii="Times New Roman" w:hAnsi="Times New Roman" w:cs="Times New Roman"/>
-        </w:rPr>
-      </w:pPr>
-      <w:r>
-        <w:rPr>
-          <w:rFonts w:ascii="Times New Roman" w:hAnsi="Times New Roman" w:cs="Times New Roman"/>
-        </w:rPr>
-        <w:t>Optimize charger placement using forecasted demand.</w:t>
+        <w:jc w:val="both"/>
+        <w:rPr>
+          <w:rFonts w:ascii="Times New Roman" w:hAnsi="Times New Roman" w:cs="Times New Roman"/>
+        </w:rPr>
+      </w:pPr>
+      <w:r>
+        <w:rPr>
+          <w:rFonts w:ascii="Times New Roman" w:hAnsi="Times New Roman" w:cs="Times New Roman"/>
+        </w:rPr>
+        <w:t>Integrate Prophet for trend-based forecasting comparison.</w:t>
       </w:r>
     </w:p>
     <w:p>
@@ -2884,43 +3686,53 @@
           <w:ilvl w:val="0"/>
           <w:numId w:val="17"/>
         </w:numPr>
-        <w:rPr>
-          <w:rFonts w:ascii="Times New Roman" w:hAnsi="Times New Roman" w:cs="Times New Roman"/>
-        </w:rPr>
-      </w:pPr>
-      <w:r>
-        <w:rPr>
-          <w:rFonts w:ascii="Times New Roman" w:hAnsi="Times New Roman" w:cs="Times New Roman"/>
-        </w:rPr>
-        <w:t>Deploy as interactive dashboard (</w:t>
-      </w:r>
-      <w:proofErr w:type="spellStart"/>
-      <w:r>
-        <w:rPr>
-          <w:rFonts w:ascii="Times New Roman" w:hAnsi="Times New Roman" w:cs="Times New Roman"/>
-        </w:rPr>
-        <w:t>Streamlit</w:t>
-      </w:r>
-      <w:proofErr w:type="spellEnd"/>
-      <w:r>
-        <w:rPr>
-          <w:rFonts w:ascii="Times New Roman" w:hAnsi="Times New Roman" w:cs="Times New Roman"/>
-        </w:rPr>
-        <w:t xml:space="preserve"> / Flask).</w:t>
+        <w:jc w:val="both"/>
+        <w:rPr>
+          <w:rFonts w:ascii="Times New Roman" w:hAnsi="Times New Roman" w:cs="Times New Roman"/>
+        </w:rPr>
+      </w:pPr>
+      <w:r>
+        <w:rPr>
+          <w:rFonts w:ascii="Times New Roman" w:hAnsi="Times New Roman" w:cs="Times New Roman"/>
+        </w:rPr>
+        <w:t>Optimize charger placement using forecasted demand.</w:t>
       </w:r>
     </w:p>
     <w:p>
       <w:pPr>
-        <w:ind w:left="720"/>
-        <w:rPr>
-          <w:rFonts w:ascii="Times New Roman" w:hAnsi="Times New Roman" w:cs="Times New Roman"/>
-          <w:b/>
-          <w:bCs/>
-        </w:rPr>
-      </w:pPr>
+        <w:numPr>
+          <w:ilvl w:val="0"/>
+          <w:numId w:val="17"/>
+        </w:numPr>
+        <w:jc w:val="both"/>
+        <w:rPr>
+          <w:rFonts w:ascii="Times New Roman" w:hAnsi="Times New Roman" w:cs="Times New Roman"/>
+        </w:rPr>
+      </w:pPr>
+      <w:r>
+        <w:rPr>
+          <w:rFonts w:ascii="Times New Roman" w:hAnsi="Times New Roman" w:cs="Times New Roman"/>
+        </w:rPr>
+        <w:t>Deploy as interactive dashboard (</w:t>
+      </w:r>
+      <w:proofErr w:type="spellStart"/>
+      <w:r>
+        <w:rPr>
+          <w:rFonts w:ascii="Times New Roman" w:hAnsi="Times New Roman" w:cs="Times New Roman"/>
+        </w:rPr>
+        <w:t>Streamlit</w:t>
+      </w:r>
+      <w:proofErr w:type="spellEnd"/>
+      <w:r>
+        <w:rPr>
+          <w:rFonts w:ascii="Times New Roman" w:hAnsi="Times New Roman" w:cs="Times New Roman"/>
+        </w:rPr>
+        <w:t xml:space="preserve"> / Flask).</w:t>
+      </w:r>
     </w:p>
     <w:p>
       <w:pPr>
+        <w:jc w:val="both"/>
         <w:rPr>
           <w:rFonts w:ascii="Times New Roman" w:hAnsi="Times New Roman" w:cs="Times New Roman"/>
           <w:b/>
@@ -2950,6 +3762,7 @@
           <w:ilvl w:val="0"/>
           <w:numId w:val="18"/>
         </w:numPr>
+        <w:jc w:val="both"/>
         <w:rPr>
           <w:rFonts w:ascii="Times New Roman" w:hAnsi="Times New Roman" w:cs="Times New Roman"/>
         </w:rPr>
@@ -2967,6 +3780,7 @@
           <w:ilvl w:val="0"/>
           <w:numId w:val="18"/>
         </w:numPr>
+        <w:jc w:val="both"/>
         <w:rPr>
           <w:rFonts w:ascii="Times New Roman" w:hAnsi="Times New Roman" w:cs="Times New Roman"/>
         </w:rPr>
@@ -2984,6 +3798,7 @@
           <w:ilvl w:val="0"/>
           <w:numId w:val="18"/>
         </w:numPr>
+        <w:jc w:val="both"/>
         <w:rPr>
           <w:rFonts w:ascii="Times New Roman" w:hAnsi="Times New Roman" w:cs="Times New Roman"/>
           <w:b/>
@@ -3007,88 +3822,53 @@
     </w:p>
     <w:p>
       <w:pPr>
+        <w:spacing w:before="120"/>
+        <w:rPr>
+          <w:rFonts w:ascii="Times New Roman" w:hAnsi="Times New Roman" w:cs="Times New Roman"/>
+        </w:rPr>
+      </w:pPr>
+      <w:r>
         <w:rPr>
           <w:rFonts w:ascii="Times New Roman" w:hAnsi="Times New Roman" w:cs="Times New Roman"/>
           <w:b/>
           <w:bCs/>
         </w:rPr>
-      </w:pPr>
+        <w:t>Project</w:t>
+      </w:r>
       <w:r>
         <w:rPr>
           <w:rFonts w:ascii="Times New Roman" w:hAnsi="Times New Roman" w:cs="Times New Roman"/>
           <w:b/>
           <w:bCs/>
         </w:rPr>
-        <w:t>10. Appendix</w:t>
+        <w:t xml:space="preserve"> </w:t>
+      </w:r>
+      <w:r>
+        <w:rPr>
+          <w:rFonts w:ascii="Times New Roman" w:hAnsi="Times New Roman" w:cs="Times New Roman"/>
+          <w:b/>
+          <w:bCs/>
+        </w:rPr>
+        <w:t>Deliverables Summary</w:t>
+      </w:r>
+      <w:r>
+        <w:rPr>
+          <w:rFonts w:ascii="Times New Roman" w:hAnsi="Times New Roman" w:cs="Times New Roman"/>
+        </w:rPr>
+        <w:t>:</w:t>
       </w:r>
     </w:p>
     <w:p>
       <w:pPr>
-        <w:numPr>
-          <w:ilvl w:val="0"/>
-          <w:numId w:val="19"/>
-        </w:numPr>
-        <w:rPr>
-          <w:rFonts w:ascii="Times New Roman" w:hAnsi="Times New Roman" w:cs="Times New Roman"/>
-        </w:rPr>
-      </w:pPr>
-      <w:r>
-        <w:rPr>
-          <w:rFonts w:ascii="Times New Roman" w:hAnsi="Times New Roman" w:cs="Times New Roman"/>
-        </w:rPr>
-        <w:t xml:space="preserve">Sample Python code snippets for data preprocessing, Prophet, and </w:t>
-      </w:r>
-      <w:proofErr w:type="spellStart"/>
-      <w:r>
-        <w:rPr>
-          <w:rFonts w:ascii="Times New Roman" w:hAnsi="Times New Roman" w:cs="Times New Roman"/>
-        </w:rPr>
-        <w:t>XGBoost</w:t>
-      </w:r>
-      <w:proofErr w:type="spellEnd"/>
-      <w:r>
-        <w:rPr>
-          <w:rFonts w:ascii="Times New Roman" w:hAnsi="Times New Roman" w:cs="Times New Roman"/>
-        </w:rPr>
-        <w:t>.</w:t>
-      </w:r>
-    </w:p>
-    <w:p>
-      <w:pPr>
-        <w:numPr>
-          <w:ilvl w:val="0"/>
-          <w:numId w:val="19"/>
-        </w:numPr>
-        <w:rPr>
-          <w:rFonts w:ascii="Times New Roman" w:hAnsi="Times New Roman" w:cs="Times New Roman"/>
-        </w:rPr>
-      </w:pPr>
-      <w:r>
-        <w:rPr>
-          <w:rFonts w:ascii="Times New Roman" w:hAnsi="Times New Roman" w:cs="Times New Roman"/>
-        </w:rPr>
-        <w:t>Screenshots from Tableau dashboard.</w:t>
-      </w:r>
-    </w:p>
-    <w:p>
-      <w:pPr>
-        <w:rPr>
-          <w:rFonts w:ascii="Times New Roman" w:hAnsi="Times New Roman" w:cs="Times New Roman"/>
-        </w:rPr>
-      </w:pPr>
-      <w:r>
-        <w:rPr>
-          <w:rFonts w:ascii="Times New Roman" w:hAnsi="Times New Roman" w:cs="Times New Roman"/>
-          <w:b/>
-          <w:bCs/>
-        </w:rPr>
-        <w:t>Project Deliverables Summary</w:t>
-      </w:r>
-      <w:r>
-        <w:rPr>
-          <w:rFonts w:ascii="Times New Roman" w:hAnsi="Times New Roman" w:cs="Times New Roman"/>
-        </w:rPr>
-        <w:br/>
+        <w:spacing w:before="120"/>
+        <w:rPr>
+          <w:rFonts w:ascii="Times New Roman" w:hAnsi="Times New Roman" w:cs="Times New Roman"/>
+        </w:rPr>
+      </w:pPr>
+      <w:r>
+        <w:rPr>
+          <w:rFonts w:ascii="Times New Roman" w:hAnsi="Times New Roman" w:cs="Times New Roman"/>
+        </w:rPr>
         <w:t>This project successfully meets all stated deliverables:</w:t>
       </w:r>
     </w:p>
@@ -3098,6 +3878,7 @@
           <w:ilvl w:val="0"/>
           <w:numId w:val="23"/>
         </w:numPr>
+        <w:jc w:val="both"/>
         <w:rPr>
           <w:rFonts w:ascii="Times New Roman" w:hAnsi="Times New Roman" w:cs="Times New Roman"/>
         </w:rPr>
@@ -3143,6 +3924,7 @@
           <w:ilvl w:val="0"/>
           <w:numId w:val="23"/>
         </w:numPr>
+        <w:jc w:val="both"/>
         <w:rPr>
           <w:rFonts w:ascii="Times New Roman" w:hAnsi="Times New Roman" w:cs="Times New Roman"/>
         </w:rPr>
@@ -3174,6 +3956,7 @@
           <w:ilvl w:val="0"/>
           <w:numId w:val="23"/>
         </w:numPr>
+        <w:jc w:val="both"/>
         <w:rPr>
           <w:rFonts w:ascii="Times New Roman" w:hAnsi="Times New Roman" w:cs="Times New Roman"/>
         </w:rPr>
@@ -3201,6 +3984,7 @@
     </w:p>
     <w:p>
       <w:pPr>
+        <w:jc w:val="both"/>
         <w:rPr>
           <w:rFonts w:ascii="Times New Roman" w:hAnsi="Times New Roman" w:cs="Times New Roman"/>
         </w:rPr>
@@ -3259,7 +4043,7 @@
         <v:path o:extrusionok="f" gradientshapeok="t" o:connecttype="rect"/>
         <o:lock v:ext="edit" aspectratio="t"/>
       </v:shapetype>
-      <v:shape id="_x0000_i1029" type="#_x0000_t75" style="width:11.25pt;height:11.25pt" o:bullet="t">
+      <v:shape id="_x0000_i1146" type="#_x0000_t75" style="width:11.25pt;height:11.25pt" o:bullet="t">
         <v:imagedata r:id="rId1" o:title="msoCDB7"/>
       </v:shape>
     </w:pict>
@@ -3414,6 +4198,232 @@
     </w:lvl>
   </w:abstractNum>
   <w:abstractNum w:abstractNumId="1" w15:restartNumberingAfterBreak="0">
+    <w:nsid w:val="0AFD3998"/>
+    <w:multiLevelType w:val="hybridMultilevel"/>
+    <w:tmpl w:val="58FE7CD8"/>
+    <w:lvl w:ilvl="0" w:tplc="4009000F">
+      <w:start w:val="1"/>
+      <w:numFmt w:val="decimal"/>
+      <w:lvlText w:val="%1."/>
+      <w:lvlJc w:val="left"/>
+      <w:pPr>
+        <w:ind w:left="720" w:hanging="360"/>
+      </w:pPr>
+      <w:rPr>
+        <w:rFonts w:hint="default"/>
+      </w:rPr>
+    </w:lvl>
+    <w:lvl w:ilvl="1" w:tplc="FFFFFFFF" w:tentative="1">
+      <w:start w:val="1"/>
+      <w:numFmt w:val="bullet"/>
+      <w:lvlText w:val="o"/>
+      <w:lvlJc w:val="left"/>
+      <w:pPr>
+        <w:ind w:left="1440" w:hanging="360"/>
+      </w:pPr>
+      <w:rPr>
+        <w:rFonts w:ascii="Courier New" w:hAnsi="Courier New" w:cs="Courier New" w:hint="default"/>
+      </w:rPr>
+    </w:lvl>
+    <w:lvl w:ilvl="2" w:tplc="FFFFFFFF" w:tentative="1">
+      <w:start w:val="1"/>
+      <w:numFmt w:val="bullet"/>
+      <w:lvlText w:val=""/>
+      <w:lvlJc w:val="left"/>
+      <w:pPr>
+        <w:ind w:left="2160" w:hanging="360"/>
+      </w:pPr>
+      <w:rPr>
+        <w:rFonts w:ascii="Wingdings" w:hAnsi="Wingdings" w:hint="default"/>
+      </w:rPr>
+    </w:lvl>
+    <w:lvl w:ilvl="3" w:tplc="FFFFFFFF" w:tentative="1">
+      <w:start w:val="1"/>
+      <w:numFmt w:val="bullet"/>
+      <w:lvlText w:val=""/>
+      <w:lvlJc w:val="left"/>
+      <w:pPr>
+        <w:ind w:left="2880" w:hanging="360"/>
+      </w:pPr>
+      <w:rPr>
+        <w:rFonts w:ascii="Symbol" w:hAnsi="Symbol" w:hint="default"/>
+      </w:rPr>
+    </w:lvl>
+    <w:lvl w:ilvl="4" w:tplc="FFFFFFFF" w:tentative="1">
+      <w:start w:val="1"/>
+      <w:numFmt w:val="bullet"/>
+      <w:lvlText w:val="o"/>
+      <w:lvlJc w:val="left"/>
+      <w:pPr>
+        <w:ind w:left="3600" w:hanging="360"/>
+      </w:pPr>
+      <w:rPr>
+        <w:rFonts w:ascii="Courier New" w:hAnsi="Courier New" w:cs="Courier New" w:hint="default"/>
+      </w:rPr>
+    </w:lvl>
+    <w:lvl w:ilvl="5" w:tplc="FFFFFFFF" w:tentative="1">
+      <w:start w:val="1"/>
+      <w:numFmt w:val="bullet"/>
+      <w:lvlText w:val=""/>
+      <w:lvlJc w:val="left"/>
+      <w:pPr>
+        <w:ind w:left="4320" w:hanging="360"/>
+      </w:pPr>
+      <w:rPr>
+        <w:rFonts w:ascii="Wingdings" w:hAnsi="Wingdings" w:hint="default"/>
+      </w:rPr>
+    </w:lvl>
+    <w:lvl w:ilvl="6" w:tplc="FFFFFFFF" w:tentative="1">
+      <w:start w:val="1"/>
+      <w:numFmt w:val="bullet"/>
+      <w:lvlText w:val=""/>
+      <w:lvlJc w:val="left"/>
+      <w:pPr>
+        <w:ind w:left="5040" w:hanging="360"/>
+      </w:pPr>
+      <w:rPr>
+        <w:rFonts w:ascii="Symbol" w:hAnsi="Symbol" w:hint="default"/>
+      </w:rPr>
+    </w:lvl>
+    <w:lvl w:ilvl="7" w:tplc="FFFFFFFF" w:tentative="1">
+      <w:start w:val="1"/>
+      <w:numFmt w:val="bullet"/>
+      <w:lvlText w:val="o"/>
+      <w:lvlJc w:val="left"/>
+      <w:pPr>
+        <w:ind w:left="5760" w:hanging="360"/>
+      </w:pPr>
+      <w:rPr>
+        <w:rFonts w:ascii="Courier New" w:hAnsi="Courier New" w:cs="Courier New" w:hint="default"/>
+      </w:rPr>
+    </w:lvl>
+    <w:lvl w:ilvl="8" w:tplc="FFFFFFFF" w:tentative="1">
+      <w:start w:val="1"/>
+      <w:numFmt w:val="bullet"/>
+      <w:lvlText w:val=""/>
+      <w:lvlJc w:val="left"/>
+      <w:pPr>
+        <w:ind w:left="6480" w:hanging="360"/>
+      </w:pPr>
+      <w:rPr>
+        <w:rFonts w:ascii="Wingdings" w:hAnsi="Wingdings" w:hint="default"/>
+      </w:rPr>
+    </w:lvl>
+  </w:abstractNum>
+  <w:abstractNum w:abstractNumId="2" w15:restartNumberingAfterBreak="0">
+    <w:nsid w:val="12E80B58"/>
+    <w:multiLevelType w:val="hybridMultilevel"/>
+    <w:tmpl w:val="D38081F6"/>
+    <w:lvl w:ilvl="0" w:tplc="40090001">
+      <w:start w:val="1"/>
+      <w:numFmt w:val="bullet"/>
+      <w:lvlText w:val=""/>
+      <w:lvlJc w:val="left"/>
+      <w:pPr>
+        <w:ind w:left="720" w:hanging="360"/>
+      </w:pPr>
+      <w:rPr>
+        <w:rFonts w:ascii="Symbol" w:hAnsi="Symbol" w:hint="default"/>
+      </w:rPr>
+    </w:lvl>
+    <w:lvl w:ilvl="1" w:tplc="FFFFFFFF" w:tentative="1">
+      <w:start w:val="1"/>
+      <w:numFmt w:val="bullet"/>
+      <w:lvlText w:val="o"/>
+      <w:lvlJc w:val="left"/>
+      <w:pPr>
+        <w:ind w:left="1440" w:hanging="360"/>
+      </w:pPr>
+      <w:rPr>
+        <w:rFonts w:ascii="Courier New" w:hAnsi="Courier New" w:cs="Courier New" w:hint="default"/>
+      </w:rPr>
+    </w:lvl>
+    <w:lvl w:ilvl="2" w:tplc="FFFFFFFF" w:tentative="1">
+      <w:start w:val="1"/>
+      <w:numFmt w:val="bullet"/>
+      <w:lvlText w:val=""/>
+      <w:lvlJc w:val="left"/>
+      <w:pPr>
+        <w:ind w:left="2160" w:hanging="360"/>
+      </w:pPr>
+      <w:rPr>
+        <w:rFonts w:ascii="Wingdings" w:hAnsi="Wingdings" w:hint="default"/>
+      </w:rPr>
+    </w:lvl>
+    <w:lvl w:ilvl="3" w:tplc="FFFFFFFF" w:tentative="1">
+      <w:start w:val="1"/>
+      <w:numFmt w:val="bullet"/>
+      <w:lvlText w:val=""/>
+      <w:lvlJc w:val="left"/>
+      <w:pPr>
+        <w:ind w:left="2880" w:hanging="360"/>
+      </w:pPr>
+      <w:rPr>
+        <w:rFonts w:ascii="Symbol" w:hAnsi="Symbol" w:hint="default"/>
+      </w:rPr>
+    </w:lvl>
+    <w:lvl w:ilvl="4" w:tplc="FFFFFFFF" w:tentative="1">
+      <w:start w:val="1"/>
+      <w:numFmt w:val="bullet"/>
+      <w:lvlText w:val="o"/>
+      <w:lvlJc w:val="left"/>
+      <w:pPr>
+        <w:ind w:left="3600" w:hanging="360"/>
+      </w:pPr>
+      <w:rPr>
+        <w:rFonts w:ascii="Courier New" w:hAnsi="Courier New" w:cs="Courier New" w:hint="default"/>
+      </w:rPr>
+    </w:lvl>
+    <w:lvl w:ilvl="5" w:tplc="FFFFFFFF" w:tentative="1">
+      <w:start w:val="1"/>
+      <w:numFmt w:val="bullet"/>
+      <w:lvlText w:val=""/>
+      <w:lvlJc w:val="left"/>
+      <w:pPr>
+        <w:ind w:left="4320" w:hanging="360"/>
+      </w:pPr>
+      <w:rPr>
+        <w:rFonts w:ascii="Wingdings" w:hAnsi="Wingdings" w:hint="default"/>
+      </w:rPr>
+    </w:lvl>
+    <w:lvl w:ilvl="6" w:tplc="FFFFFFFF" w:tentative="1">
+      <w:start w:val="1"/>
+      <w:numFmt w:val="bullet"/>
+      <w:lvlText w:val=""/>
+      <w:lvlJc w:val="left"/>
+      <w:pPr>
+        <w:ind w:left="5040" w:hanging="360"/>
+      </w:pPr>
+      <w:rPr>
+        <w:rFonts w:ascii="Symbol" w:hAnsi="Symbol" w:hint="default"/>
+      </w:rPr>
+    </w:lvl>
+    <w:lvl w:ilvl="7" w:tplc="FFFFFFFF" w:tentative="1">
+      <w:start w:val="1"/>
+      <w:numFmt w:val="bullet"/>
+      <w:lvlText w:val="o"/>
+      <w:lvlJc w:val="left"/>
+      <w:pPr>
+        <w:ind w:left="5760" w:hanging="360"/>
+      </w:pPr>
+      <w:rPr>
+        <w:rFonts w:ascii="Courier New" w:hAnsi="Courier New" w:cs="Courier New" w:hint="default"/>
+      </w:rPr>
+    </w:lvl>
+    <w:lvl w:ilvl="8" w:tplc="FFFFFFFF" w:tentative="1">
+      <w:start w:val="1"/>
+      <w:numFmt w:val="bullet"/>
+      <w:lvlText w:val=""/>
+      <w:lvlJc w:val="left"/>
+      <w:pPr>
+        <w:ind w:left="6480" w:hanging="360"/>
+      </w:pPr>
+      <w:rPr>
+        <w:rFonts w:ascii="Wingdings" w:hAnsi="Wingdings" w:hint="default"/>
+      </w:rPr>
+    </w:lvl>
+  </w:abstractNum>
+  <w:abstractNum w:abstractNumId="3" w15:restartNumberingAfterBreak="0">
     <w:nsid w:val="130A08D2"/>
     <w:multiLevelType w:val="multilevel"/>
     <w:tmpl w:val="2A649580"/>
@@ -3562,7 +4572,270 @@
       </w:rPr>
     </w:lvl>
   </w:abstractNum>
-  <w:abstractNum w:abstractNumId="2" w15:restartNumberingAfterBreak="0">
+  <w:abstractNum w:abstractNumId="4" w15:restartNumberingAfterBreak="0">
+    <w:nsid w:val="1605680F"/>
+    <w:multiLevelType w:val="hybridMultilevel"/>
+    <w:tmpl w:val="0226BBF2"/>
+    <w:lvl w:ilvl="0" w:tplc="40090001">
+      <w:start w:val="1"/>
+      <w:numFmt w:val="bullet"/>
+      <w:lvlText w:val=""/>
+      <w:lvlPicBulletId w:val="0"/>
+      <w:lvlJc w:val="left"/>
+      <w:pPr>
+        <w:ind w:left="720" w:hanging="360"/>
+      </w:pPr>
+      <w:rPr>
+        <w:rFonts w:ascii="Symbol" w:hAnsi="Symbol" w:hint="default"/>
+      </w:rPr>
+    </w:lvl>
+    <w:lvl w:ilvl="1" w:tplc="FFFFFFFF" w:tentative="1">
+      <w:start w:val="1"/>
+      <w:numFmt w:val="bullet"/>
+      <w:lvlText w:val="o"/>
+      <w:lvlJc w:val="left"/>
+      <w:pPr>
+        <w:ind w:left="1440" w:hanging="360"/>
+      </w:pPr>
+      <w:rPr>
+        <w:rFonts w:ascii="Courier New" w:hAnsi="Courier New" w:cs="Courier New" w:hint="default"/>
+      </w:rPr>
+    </w:lvl>
+    <w:lvl w:ilvl="2" w:tplc="FFFFFFFF" w:tentative="1">
+      <w:start w:val="1"/>
+      <w:numFmt w:val="bullet"/>
+      <w:lvlText w:val=""/>
+      <w:lvlJc w:val="left"/>
+      <w:pPr>
+        <w:ind w:left="2160" w:hanging="360"/>
+      </w:pPr>
+      <w:rPr>
+        <w:rFonts w:ascii="Wingdings" w:hAnsi="Wingdings" w:hint="default"/>
+      </w:rPr>
+    </w:lvl>
+    <w:lvl w:ilvl="3" w:tplc="FFFFFFFF" w:tentative="1">
+      <w:start w:val="1"/>
+      <w:numFmt w:val="bullet"/>
+      <w:lvlText w:val=""/>
+      <w:lvlJc w:val="left"/>
+      <w:pPr>
+        <w:ind w:left="2880" w:hanging="360"/>
+      </w:pPr>
+      <w:rPr>
+        <w:rFonts w:ascii="Symbol" w:hAnsi="Symbol" w:hint="default"/>
+      </w:rPr>
+    </w:lvl>
+    <w:lvl w:ilvl="4" w:tplc="FFFFFFFF" w:tentative="1">
+      <w:start w:val="1"/>
+      <w:numFmt w:val="bullet"/>
+      <w:lvlText w:val="o"/>
+      <w:lvlJc w:val="left"/>
+      <w:pPr>
+        <w:ind w:left="3600" w:hanging="360"/>
+      </w:pPr>
+      <w:rPr>
+        <w:rFonts w:ascii="Courier New" w:hAnsi="Courier New" w:cs="Courier New" w:hint="default"/>
+      </w:rPr>
+    </w:lvl>
+    <w:lvl w:ilvl="5" w:tplc="FFFFFFFF" w:tentative="1">
+      <w:start w:val="1"/>
+      <w:numFmt w:val="bullet"/>
+      <w:lvlText w:val=""/>
+      <w:lvlJc w:val="left"/>
+      <w:pPr>
+        <w:ind w:left="4320" w:hanging="360"/>
+      </w:pPr>
+      <w:rPr>
+        <w:rFonts w:ascii="Wingdings" w:hAnsi="Wingdings" w:hint="default"/>
+      </w:rPr>
+    </w:lvl>
+    <w:lvl w:ilvl="6" w:tplc="FFFFFFFF" w:tentative="1">
+      <w:start w:val="1"/>
+      <w:numFmt w:val="bullet"/>
+      <w:lvlText w:val=""/>
+      <w:lvlJc w:val="left"/>
+      <w:pPr>
+        <w:ind w:left="5040" w:hanging="360"/>
+      </w:pPr>
+      <w:rPr>
+        <w:rFonts w:ascii="Symbol" w:hAnsi="Symbol" w:hint="default"/>
+      </w:rPr>
+    </w:lvl>
+    <w:lvl w:ilvl="7" w:tplc="FFFFFFFF" w:tentative="1">
+      <w:start w:val="1"/>
+      <w:numFmt w:val="bullet"/>
+      <w:lvlText w:val="o"/>
+      <w:lvlJc w:val="left"/>
+      <w:pPr>
+        <w:ind w:left="5760" w:hanging="360"/>
+      </w:pPr>
+      <w:rPr>
+        <w:rFonts w:ascii="Courier New" w:hAnsi="Courier New" w:cs="Courier New" w:hint="default"/>
+      </w:rPr>
+    </w:lvl>
+    <w:lvl w:ilvl="8" w:tplc="FFFFFFFF" w:tentative="1">
+      <w:start w:val="1"/>
+      <w:numFmt w:val="bullet"/>
+      <w:lvlText w:val=""/>
+      <w:lvlJc w:val="left"/>
+      <w:pPr>
+        <w:ind w:left="6480" w:hanging="360"/>
+      </w:pPr>
+      <w:rPr>
+        <w:rFonts w:ascii="Wingdings" w:hAnsi="Wingdings" w:hint="default"/>
+      </w:rPr>
+    </w:lvl>
+  </w:abstractNum>
+  <w:abstractNum w:abstractNumId="5" w15:restartNumberingAfterBreak="0">
+    <w:nsid w:val="16F74618"/>
+    <w:multiLevelType w:val="multilevel"/>
+    <w:tmpl w:val="E69C7226"/>
+    <w:lvl w:ilvl="0">
+      <w:start w:val="1"/>
+      <w:numFmt w:val="decimal"/>
+      <w:lvlText w:val="%1."/>
+      <w:lvlJc w:val="left"/>
+      <w:pPr>
+        <w:tabs>
+          <w:tab w:val="num" w:pos="720"/>
+        </w:tabs>
+        <w:ind w:left="720" w:hanging="360"/>
+      </w:pPr>
+      <w:rPr>
+        <w:rFonts w:hint="default"/>
+        <w:sz w:val="20"/>
+      </w:rPr>
+    </w:lvl>
+    <w:lvl w:ilvl="1" w:tentative="1">
+      <w:start w:val="1"/>
+      <w:numFmt w:val="bullet"/>
+      <w:lvlText w:val="o"/>
+      <w:lvlJc w:val="left"/>
+      <w:pPr>
+        <w:tabs>
+          <w:tab w:val="num" w:pos="1440"/>
+        </w:tabs>
+        <w:ind w:left="1440" w:hanging="360"/>
+      </w:pPr>
+      <w:rPr>
+        <w:rFonts w:ascii="Courier New" w:hAnsi="Courier New" w:hint="default"/>
+        <w:sz w:val="20"/>
+      </w:rPr>
+    </w:lvl>
+    <w:lvl w:ilvl="2" w:tentative="1">
+      <w:start w:val="1"/>
+      <w:numFmt w:val="bullet"/>
+      <w:lvlText w:val=""/>
+      <w:lvlJc w:val="left"/>
+      <w:pPr>
+        <w:tabs>
+          <w:tab w:val="num" w:pos="2160"/>
+        </w:tabs>
+        <w:ind w:left="2160" w:hanging="360"/>
+      </w:pPr>
+      <w:rPr>
+        <w:rFonts w:ascii="Wingdings" w:hAnsi="Wingdings" w:hint="default"/>
+        <w:sz w:val="20"/>
+      </w:rPr>
+    </w:lvl>
+    <w:lvl w:ilvl="3" w:tentative="1">
+      <w:start w:val="1"/>
+      <w:numFmt w:val="bullet"/>
+      <w:lvlText w:val=""/>
+      <w:lvlJc w:val="left"/>
+      <w:pPr>
+        <w:tabs>
+          <w:tab w:val="num" w:pos="2880"/>
+        </w:tabs>
+        <w:ind w:left="2880" w:hanging="360"/>
+      </w:pPr>
+      <w:rPr>
+        <w:rFonts w:ascii="Wingdings" w:hAnsi="Wingdings" w:hint="default"/>
+        <w:sz w:val="20"/>
+      </w:rPr>
+    </w:lvl>
+    <w:lvl w:ilvl="4" w:tentative="1">
+      <w:start w:val="1"/>
+      <w:numFmt w:val="bullet"/>
+      <w:lvlText w:val=""/>
+      <w:lvlJc w:val="left"/>
+      <w:pPr>
+        <w:tabs>
+          <w:tab w:val="num" w:pos="3600"/>
+        </w:tabs>
+        <w:ind w:left="3600" w:hanging="360"/>
+      </w:pPr>
+      <w:rPr>
+        <w:rFonts w:ascii="Wingdings" w:hAnsi="Wingdings" w:hint="default"/>
+        <w:sz w:val="20"/>
+      </w:rPr>
+    </w:lvl>
+    <w:lvl w:ilvl="5" w:tentative="1">
+      <w:start w:val="1"/>
+      <w:numFmt w:val="bullet"/>
+      <w:lvlText w:val=""/>
+      <w:lvlJc w:val="left"/>
+      <w:pPr>
+        <w:tabs>
+          <w:tab w:val="num" w:pos="4320"/>
+        </w:tabs>
+        <w:ind w:left="4320" w:hanging="360"/>
+      </w:pPr>
+      <w:rPr>
+        <w:rFonts w:ascii="Wingdings" w:hAnsi="Wingdings" w:hint="default"/>
+        <w:sz w:val="20"/>
+      </w:rPr>
+    </w:lvl>
+    <w:lvl w:ilvl="6" w:tentative="1">
+      <w:start w:val="1"/>
+      <w:numFmt w:val="bullet"/>
+      <w:lvlText w:val=""/>
+      <w:lvlJc w:val="left"/>
+      <w:pPr>
+        <w:tabs>
+          <w:tab w:val="num" w:pos="5040"/>
+        </w:tabs>
+        <w:ind w:left="5040" w:hanging="360"/>
+      </w:pPr>
+      <w:rPr>
+        <w:rFonts w:ascii="Wingdings" w:hAnsi="Wingdings" w:hint="default"/>
+        <w:sz w:val="20"/>
+      </w:rPr>
+    </w:lvl>
+    <w:lvl w:ilvl="7" w:tentative="1">
+      <w:start w:val="1"/>
+      <w:numFmt w:val="bullet"/>
+      <w:lvlText w:val=""/>
+      <w:lvlJc w:val="left"/>
+      <w:pPr>
+        <w:tabs>
+          <w:tab w:val="num" w:pos="5760"/>
+        </w:tabs>
+        <w:ind w:left="5760" w:hanging="360"/>
+      </w:pPr>
+      <w:rPr>
+        <w:rFonts w:ascii="Wingdings" w:hAnsi="Wingdings" w:hint="default"/>
+        <w:sz w:val="20"/>
+      </w:rPr>
+    </w:lvl>
+    <w:lvl w:ilvl="8" w:tentative="1">
+      <w:start w:val="1"/>
+      <w:numFmt w:val="bullet"/>
+      <w:lvlText w:val=""/>
+      <w:lvlJc w:val="left"/>
+      <w:pPr>
+        <w:tabs>
+          <w:tab w:val="num" w:pos="6480"/>
+        </w:tabs>
+        <w:ind w:left="6480" w:hanging="360"/>
+      </w:pPr>
+      <w:rPr>
+        <w:rFonts w:ascii="Wingdings" w:hAnsi="Wingdings" w:hint="default"/>
+        <w:sz w:val="20"/>
+      </w:rPr>
+    </w:lvl>
+  </w:abstractNum>
+  <w:abstractNum w:abstractNumId="6" w15:restartNumberingAfterBreak="0">
     <w:nsid w:val="18E96029"/>
     <w:multiLevelType w:val="multilevel"/>
     <w:tmpl w:val="87E6FE90"/>
@@ -3679,7 +4952,7 @@
       </w:pPr>
     </w:lvl>
   </w:abstractNum>
-  <w:abstractNum w:abstractNumId="3" w15:restartNumberingAfterBreak="0">
+  <w:abstractNum w:abstractNumId="7" w15:restartNumberingAfterBreak="0">
     <w:nsid w:val="1A7526A0"/>
     <w:multiLevelType w:val="hybridMultilevel"/>
     <w:tmpl w:val="EA1E26E8"/>
@@ -3792,7 +5065,7 @@
       </w:rPr>
     </w:lvl>
   </w:abstractNum>
-  <w:abstractNum w:abstractNumId="4" w15:restartNumberingAfterBreak="0">
+  <w:abstractNum w:abstractNumId="8" w15:restartNumberingAfterBreak="0">
     <w:nsid w:val="230B0C03"/>
     <w:multiLevelType w:val="hybridMultilevel"/>
     <w:tmpl w:val="0B9E0D26"/>
@@ -3878,7 +5151,7 @@
       </w:pPr>
     </w:lvl>
   </w:abstractNum>
-  <w:abstractNum w:abstractNumId="5" w15:restartNumberingAfterBreak="0">
+  <w:abstractNum w:abstractNumId="9" w15:restartNumberingAfterBreak="0">
     <w:nsid w:val="231E7FA0"/>
     <w:multiLevelType w:val="multilevel"/>
     <w:tmpl w:val="016CED02"/>
@@ -4027,7 +5300,7 @@
       </w:rPr>
     </w:lvl>
   </w:abstractNum>
-  <w:abstractNum w:abstractNumId="6" w15:restartNumberingAfterBreak="0">
+  <w:abstractNum w:abstractNumId="10" w15:restartNumberingAfterBreak="0">
     <w:nsid w:val="237F047C"/>
     <w:multiLevelType w:val="multilevel"/>
     <w:tmpl w:val="6A76A1A2"/>
@@ -4176,7 +5449,7 @@
       </w:rPr>
     </w:lvl>
   </w:abstractNum>
-  <w:abstractNum w:abstractNumId="7" w15:restartNumberingAfterBreak="0">
+  <w:abstractNum w:abstractNumId="11" w15:restartNumberingAfterBreak="0">
     <w:nsid w:val="258D3B0D"/>
     <w:multiLevelType w:val="multilevel"/>
     <w:tmpl w:val="28CC7D6E"/>
@@ -4325,7 +5598,7 @@
       </w:rPr>
     </w:lvl>
   </w:abstractNum>
-  <w:abstractNum w:abstractNumId="8" w15:restartNumberingAfterBreak="0">
+  <w:abstractNum w:abstractNumId="12" w15:restartNumberingAfterBreak="0">
     <w:nsid w:val="26AA7002"/>
     <w:multiLevelType w:val="multilevel"/>
     <w:tmpl w:val="9AA63D60"/>
@@ -4474,7 +5747,7 @@
       </w:rPr>
     </w:lvl>
   </w:abstractNum>
-  <w:abstractNum w:abstractNumId="9" w15:restartNumberingAfterBreak="0">
+  <w:abstractNum w:abstractNumId="13" w15:restartNumberingAfterBreak="0">
     <w:nsid w:val="27AA4D71"/>
     <w:multiLevelType w:val="multilevel"/>
     <w:tmpl w:val="5E2C26BC"/>
@@ -4623,7 +5896,7 @@
       </w:rPr>
     </w:lvl>
   </w:abstractNum>
-  <w:abstractNum w:abstractNumId="10" w15:restartNumberingAfterBreak="0">
+  <w:abstractNum w:abstractNumId="14" w15:restartNumberingAfterBreak="0">
     <w:nsid w:val="2E437445"/>
     <w:multiLevelType w:val="multilevel"/>
     <w:tmpl w:val="7690DE3C"/>
@@ -4772,7 +6045,7 @@
       </w:rPr>
     </w:lvl>
   </w:abstractNum>
-  <w:abstractNum w:abstractNumId="11" w15:restartNumberingAfterBreak="0">
+  <w:abstractNum w:abstractNumId="15" w15:restartNumberingAfterBreak="0">
     <w:nsid w:val="3C6C42CD"/>
     <w:multiLevelType w:val="hybridMultilevel"/>
     <w:tmpl w:val="C1EE4100"/>
@@ -4861,7 +6134,7 @@
       </w:pPr>
     </w:lvl>
   </w:abstractNum>
-  <w:abstractNum w:abstractNumId="12" w15:restartNumberingAfterBreak="0">
+  <w:abstractNum w:abstractNumId="16" w15:restartNumberingAfterBreak="0">
     <w:nsid w:val="3DA364B2"/>
     <w:multiLevelType w:val="multilevel"/>
     <w:tmpl w:val="95E88768"/>
@@ -5010,7 +6283,7 @@
       </w:rPr>
     </w:lvl>
   </w:abstractNum>
-  <w:abstractNum w:abstractNumId="13" w15:restartNumberingAfterBreak="0">
+  <w:abstractNum w:abstractNumId="17" w15:restartNumberingAfterBreak="0">
     <w:nsid w:val="452551D9"/>
     <w:multiLevelType w:val="hybridMultilevel"/>
     <w:tmpl w:val="F814D106"/>
@@ -5099,7 +6372,7 @@
       </w:pPr>
     </w:lvl>
   </w:abstractNum>
-  <w:abstractNum w:abstractNumId="14" w15:restartNumberingAfterBreak="0">
+  <w:abstractNum w:abstractNumId="18" w15:restartNumberingAfterBreak="0">
     <w:nsid w:val="463A4FFA"/>
     <w:multiLevelType w:val="multilevel"/>
     <w:tmpl w:val="FA647842"/>
@@ -5248,7 +6521,7 @@
       </w:rPr>
     </w:lvl>
   </w:abstractNum>
-  <w:abstractNum w:abstractNumId="15" w15:restartNumberingAfterBreak="0">
+  <w:abstractNum w:abstractNumId="19" w15:restartNumberingAfterBreak="0">
     <w:nsid w:val="4B1E146E"/>
     <w:multiLevelType w:val="hybridMultilevel"/>
     <w:tmpl w:val="E56631EA"/>
@@ -5362,7 +6635,7 @@
       </w:rPr>
     </w:lvl>
   </w:abstractNum>
-  <w:abstractNum w:abstractNumId="16" w15:restartNumberingAfterBreak="0">
+  <w:abstractNum w:abstractNumId="20" w15:restartNumberingAfterBreak="0">
     <w:nsid w:val="4DE337A7"/>
     <w:multiLevelType w:val="multilevel"/>
     <w:tmpl w:val="717E5076"/>
@@ -5511,7 +6784,7 @@
       </w:rPr>
     </w:lvl>
   </w:abstractNum>
-  <w:abstractNum w:abstractNumId="17" w15:restartNumberingAfterBreak="0">
+  <w:abstractNum w:abstractNumId="21" w15:restartNumberingAfterBreak="0">
     <w:nsid w:val="513C22AC"/>
     <w:multiLevelType w:val="multilevel"/>
     <w:tmpl w:val="8F320360"/>
@@ -5660,7 +6933,7 @@
       </w:rPr>
     </w:lvl>
   </w:abstractNum>
-  <w:abstractNum w:abstractNumId="18" w15:restartNumberingAfterBreak="0">
+  <w:abstractNum w:abstractNumId="22" w15:restartNumberingAfterBreak="0">
     <w:nsid w:val="5156197D"/>
     <w:multiLevelType w:val="hybridMultilevel"/>
     <w:tmpl w:val="21B8040E"/>
@@ -5773,7 +7046,7 @@
       </w:rPr>
     </w:lvl>
   </w:abstractNum>
-  <w:abstractNum w:abstractNumId="19" w15:restartNumberingAfterBreak="0">
+  <w:abstractNum w:abstractNumId="23" w15:restartNumberingAfterBreak="0">
     <w:nsid w:val="53953BE4"/>
     <w:multiLevelType w:val="multilevel"/>
     <w:tmpl w:val="D3341018"/>
@@ -5922,7 +7195,7 @@
       </w:rPr>
     </w:lvl>
   </w:abstractNum>
-  <w:abstractNum w:abstractNumId="20" w15:restartNumberingAfterBreak="0">
+  <w:abstractNum w:abstractNumId="24" w15:restartNumberingAfterBreak="0">
     <w:nsid w:val="5685664C"/>
     <w:multiLevelType w:val="multilevel"/>
     <w:tmpl w:val="64AEF296"/>
@@ -6071,7 +7344,305 @@
       </w:rPr>
     </w:lvl>
   </w:abstractNum>
-  <w:abstractNum w:abstractNumId="21" w15:restartNumberingAfterBreak="0">
+  <w:abstractNum w:abstractNumId="25" w15:restartNumberingAfterBreak="0">
+    <w:nsid w:val="58D11F3C"/>
+    <w:multiLevelType w:val="multilevel"/>
+    <w:tmpl w:val="51DCDD7A"/>
+    <w:lvl w:ilvl="0">
+      <w:start w:val="1"/>
+      <w:numFmt w:val="bullet"/>
+      <w:lvlText w:val=""/>
+      <w:lvlJc w:val="left"/>
+      <w:pPr>
+        <w:tabs>
+          <w:tab w:val="num" w:pos="720"/>
+        </w:tabs>
+        <w:ind w:left="720" w:hanging="360"/>
+      </w:pPr>
+      <w:rPr>
+        <w:rFonts w:ascii="Symbol" w:hAnsi="Symbol" w:hint="default"/>
+        <w:sz w:val="20"/>
+      </w:rPr>
+    </w:lvl>
+    <w:lvl w:ilvl="1" w:tentative="1">
+      <w:start w:val="1"/>
+      <w:numFmt w:val="bullet"/>
+      <w:lvlText w:val="o"/>
+      <w:lvlJc w:val="left"/>
+      <w:pPr>
+        <w:tabs>
+          <w:tab w:val="num" w:pos="1440"/>
+        </w:tabs>
+        <w:ind w:left="1440" w:hanging="360"/>
+      </w:pPr>
+      <w:rPr>
+        <w:rFonts w:ascii="Courier New" w:hAnsi="Courier New" w:hint="default"/>
+        <w:sz w:val="20"/>
+      </w:rPr>
+    </w:lvl>
+    <w:lvl w:ilvl="2" w:tentative="1">
+      <w:start w:val="1"/>
+      <w:numFmt w:val="bullet"/>
+      <w:lvlText w:val=""/>
+      <w:lvlJc w:val="left"/>
+      <w:pPr>
+        <w:tabs>
+          <w:tab w:val="num" w:pos="2160"/>
+        </w:tabs>
+        <w:ind w:left="2160" w:hanging="360"/>
+      </w:pPr>
+      <w:rPr>
+        <w:rFonts w:ascii="Wingdings" w:hAnsi="Wingdings" w:hint="default"/>
+        <w:sz w:val="20"/>
+      </w:rPr>
+    </w:lvl>
+    <w:lvl w:ilvl="3" w:tentative="1">
+      <w:start w:val="1"/>
+      <w:numFmt w:val="bullet"/>
+      <w:lvlText w:val=""/>
+      <w:lvlJc w:val="left"/>
+      <w:pPr>
+        <w:tabs>
+          <w:tab w:val="num" w:pos="2880"/>
+        </w:tabs>
+        <w:ind w:left="2880" w:hanging="360"/>
+      </w:pPr>
+      <w:rPr>
+        <w:rFonts w:ascii="Wingdings" w:hAnsi="Wingdings" w:hint="default"/>
+        <w:sz w:val="20"/>
+      </w:rPr>
+    </w:lvl>
+    <w:lvl w:ilvl="4" w:tentative="1">
+      <w:start w:val="1"/>
+      <w:numFmt w:val="bullet"/>
+      <w:lvlText w:val=""/>
+      <w:lvlJc w:val="left"/>
+      <w:pPr>
+        <w:tabs>
+          <w:tab w:val="num" w:pos="3600"/>
+        </w:tabs>
+        <w:ind w:left="3600" w:hanging="360"/>
+      </w:pPr>
+      <w:rPr>
+        <w:rFonts w:ascii="Wingdings" w:hAnsi="Wingdings" w:hint="default"/>
+        <w:sz w:val="20"/>
+      </w:rPr>
+    </w:lvl>
+    <w:lvl w:ilvl="5" w:tentative="1">
+      <w:start w:val="1"/>
+      <w:numFmt w:val="bullet"/>
+      <w:lvlText w:val=""/>
+      <w:lvlJc w:val="left"/>
+      <w:pPr>
+        <w:tabs>
+          <w:tab w:val="num" w:pos="4320"/>
+        </w:tabs>
+        <w:ind w:left="4320" w:hanging="360"/>
+      </w:pPr>
+      <w:rPr>
+        <w:rFonts w:ascii="Wingdings" w:hAnsi="Wingdings" w:hint="default"/>
+        <w:sz w:val="20"/>
+      </w:rPr>
+    </w:lvl>
+    <w:lvl w:ilvl="6" w:tentative="1">
+      <w:start w:val="1"/>
+      <w:numFmt w:val="bullet"/>
+      <w:lvlText w:val=""/>
+      <w:lvlJc w:val="left"/>
+      <w:pPr>
+        <w:tabs>
+          <w:tab w:val="num" w:pos="5040"/>
+        </w:tabs>
+        <w:ind w:left="5040" w:hanging="360"/>
+      </w:pPr>
+      <w:rPr>
+        <w:rFonts w:ascii="Wingdings" w:hAnsi="Wingdings" w:hint="default"/>
+        <w:sz w:val="20"/>
+      </w:rPr>
+    </w:lvl>
+    <w:lvl w:ilvl="7" w:tentative="1">
+      <w:start w:val="1"/>
+      <w:numFmt w:val="bullet"/>
+      <w:lvlText w:val=""/>
+      <w:lvlJc w:val="left"/>
+      <w:pPr>
+        <w:tabs>
+          <w:tab w:val="num" w:pos="5760"/>
+        </w:tabs>
+        <w:ind w:left="5760" w:hanging="360"/>
+      </w:pPr>
+      <w:rPr>
+        <w:rFonts w:ascii="Wingdings" w:hAnsi="Wingdings" w:hint="default"/>
+        <w:sz w:val="20"/>
+      </w:rPr>
+    </w:lvl>
+    <w:lvl w:ilvl="8" w:tentative="1">
+      <w:start w:val="1"/>
+      <w:numFmt w:val="bullet"/>
+      <w:lvlText w:val=""/>
+      <w:lvlJc w:val="left"/>
+      <w:pPr>
+        <w:tabs>
+          <w:tab w:val="num" w:pos="6480"/>
+        </w:tabs>
+        <w:ind w:left="6480" w:hanging="360"/>
+      </w:pPr>
+      <w:rPr>
+        <w:rFonts w:ascii="Wingdings" w:hAnsi="Wingdings" w:hint="default"/>
+        <w:sz w:val="20"/>
+      </w:rPr>
+    </w:lvl>
+  </w:abstractNum>
+  <w:abstractNum w:abstractNumId="26" w15:restartNumberingAfterBreak="0">
+    <w:nsid w:val="59CC2552"/>
+    <w:multiLevelType w:val="multilevel"/>
+    <w:tmpl w:val="9AA63D60"/>
+    <w:lvl w:ilvl="0">
+      <w:start w:val="1"/>
+      <w:numFmt w:val="bullet"/>
+      <w:lvlText w:val=""/>
+      <w:lvlJc w:val="left"/>
+      <w:pPr>
+        <w:tabs>
+          <w:tab w:val="num" w:pos="720"/>
+        </w:tabs>
+        <w:ind w:left="720" w:hanging="360"/>
+      </w:pPr>
+      <w:rPr>
+        <w:rFonts w:ascii="Symbol" w:hAnsi="Symbol" w:hint="default"/>
+        <w:sz w:val="20"/>
+      </w:rPr>
+    </w:lvl>
+    <w:lvl w:ilvl="1" w:tentative="1">
+      <w:start w:val="1"/>
+      <w:numFmt w:val="bullet"/>
+      <w:lvlText w:val="o"/>
+      <w:lvlJc w:val="left"/>
+      <w:pPr>
+        <w:tabs>
+          <w:tab w:val="num" w:pos="1440"/>
+        </w:tabs>
+        <w:ind w:left="1440" w:hanging="360"/>
+      </w:pPr>
+      <w:rPr>
+        <w:rFonts w:ascii="Courier New" w:hAnsi="Courier New" w:hint="default"/>
+        <w:sz w:val="20"/>
+      </w:rPr>
+    </w:lvl>
+    <w:lvl w:ilvl="2" w:tentative="1">
+      <w:start w:val="1"/>
+      <w:numFmt w:val="bullet"/>
+      <w:lvlText w:val=""/>
+      <w:lvlJc w:val="left"/>
+      <w:pPr>
+        <w:tabs>
+          <w:tab w:val="num" w:pos="2160"/>
+        </w:tabs>
+        <w:ind w:left="2160" w:hanging="360"/>
+      </w:pPr>
+      <w:rPr>
+        <w:rFonts w:ascii="Wingdings" w:hAnsi="Wingdings" w:hint="default"/>
+        <w:sz w:val="20"/>
+      </w:rPr>
+    </w:lvl>
+    <w:lvl w:ilvl="3" w:tentative="1">
+      <w:start w:val="1"/>
+      <w:numFmt w:val="bullet"/>
+      <w:lvlText w:val=""/>
+      <w:lvlJc w:val="left"/>
+      <w:pPr>
+        <w:tabs>
+          <w:tab w:val="num" w:pos="2880"/>
+        </w:tabs>
+        <w:ind w:left="2880" w:hanging="360"/>
+      </w:pPr>
+      <w:rPr>
+        <w:rFonts w:ascii="Wingdings" w:hAnsi="Wingdings" w:hint="default"/>
+        <w:sz w:val="20"/>
+      </w:rPr>
+    </w:lvl>
+    <w:lvl w:ilvl="4" w:tentative="1">
+      <w:start w:val="1"/>
+      <w:numFmt w:val="bullet"/>
+      <w:lvlText w:val=""/>
+      <w:lvlJc w:val="left"/>
+      <w:pPr>
+        <w:tabs>
+          <w:tab w:val="num" w:pos="3600"/>
+        </w:tabs>
+        <w:ind w:left="3600" w:hanging="360"/>
+      </w:pPr>
+      <w:rPr>
+        <w:rFonts w:ascii="Wingdings" w:hAnsi="Wingdings" w:hint="default"/>
+        <w:sz w:val="20"/>
+      </w:rPr>
+    </w:lvl>
+    <w:lvl w:ilvl="5" w:tentative="1">
+      <w:start w:val="1"/>
+      <w:numFmt w:val="bullet"/>
+      <w:lvlText w:val=""/>
+      <w:lvlJc w:val="left"/>
+      <w:pPr>
+        <w:tabs>
+          <w:tab w:val="num" w:pos="4320"/>
+        </w:tabs>
+        <w:ind w:left="4320" w:hanging="360"/>
+      </w:pPr>
+      <w:rPr>
+        <w:rFonts w:ascii="Wingdings" w:hAnsi="Wingdings" w:hint="default"/>
+        <w:sz w:val="20"/>
+      </w:rPr>
+    </w:lvl>
+    <w:lvl w:ilvl="6" w:tentative="1">
+      <w:start w:val="1"/>
+      <w:numFmt w:val="bullet"/>
+      <w:lvlText w:val=""/>
+      <w:lvlJc w:val="left"/>
+      <w:pPr>
+        <w:tabs>
+          <w:tab w:val="num" w:pos="5040"/>
+        </w:tabs>
+        <w:ind w:left="5040" w:hanging="360"/>
+      </w:pPr>
+      <w:rPr>
+        <w:rFonts w:ascii="Wingdings" w:hAnsi="Wingdings" w:hint="default"/>
+        <w:sz w:val="20"/>
+      </w:rPr>
+    </w:lvl>
+    <w:lvl w:ilvl="7" w:tentative="1">
+      <w:start w:val="1"/>
+      <w:numFmt w:val="bullet"/>
+      <w:lvlText w:val=""/>
+      <w:lvlJc w:val="left"/>
+      <w:pPr>
+        <w:tabs>
+          <w:tab w:val="num" w:pos="5760"/>
+        </w:tabs>
+        <w:ind w:left="5760" w:hanging="360"/>
+      </w:pPr>
+      <w:rPr>
+        <w:rFonts w:ascii="Wingdings" w:hAnsi="Wingdings" w:hint="default"/>
+        <w:sz w:val="20"/>
+      </w:rPr>
+    </w:lvl>
+    <w:lvl w:ilvl="8" w:tentative="1">
+      <w:start w:val="1"/>
+      <w:numFmt w:val="bullet"/>
+      <w:lvlText w:val=""/>
+      <w:lvlJc w:val="left"/>
+      <w:pPr>
+        <w:tabs>
+          <w:tab w:val="num" w:pos="6480"/>
+        </w:tabs>
+        <w:ind w:left="6480" w:hanging="360"/>
+      </w:pPr>
+      <w:rPr>
+        <w:rFonts w:ascii="Wingdings" w:hAnsi="Wingdings" w:hint="default"/>
+        <w:sz w:val="20"/>
+      </w:rPr>
+    </w:lvl>
+  </w:abstractNum>
+  <w:abstractNum w:abstractNumId="27" w15:restartNumberingAfterBreak="0">
     <w:nsid w:val="60683719"/>
     <w:multiLevelType w:val="multilevel"/>
     <w:tmpl w:val="DA98B972"/>
@@ -6220,7 +7791,7 @@
       </w:rPr>
     </w:lvl>
   </w:abstractNum>
-  <w:abstractNum w:abstractNumId="22" w15:restartNumberingAfterBreak="0">
+  <w:abstractNum w:abstractNumId="28" w15:restartNumberingAfterBreak="0">
     <w:nsid w:val="6B36565C"/>
     <w:multiLevelType w:val="multilevel"/>
     <w:tmpl w:val="9580F2CA"/>
@@ -6369,7 +7940,120 @@
       </w:rPr>
     </w:lvl>
   </w:abstractNum>
-  <w:abstractNum w:abstractNumId="23" w15:restartNumberingAfterBreak="0">
+  <w:abstractNum w:abstractNumId="29" w15:restartNumberingAfterBreak="0">
+    <w:nsid w:val="6E6D1B87"/>
+    <w:multiLevelType w:val="hybridMultilevel"/>
+    <w:tmpl w:val="925A0500"/>
+    <w:lvl w:ilvl="0" w:tplc="40090001">
+      <w:start w:val="1"/>
+      <w:numFmt w:val="bullet"/>
+      <w:lvlText w:val=""/>
+      <w:lvlJc w:val="left"/>
+      <w:pPr>
+        <w:ind w:left="720" w:hanging="360"/>
+      </w:pPr>
+      <w:rPr>
+        <w:rFonts w:ascii="Symbol" w:hAnsi="Symbol" w:hint="default"/>
+      </w:rPr>
+    </w:lvl>
+    <w:lvl w:ilvl="1" w:tplc="40090003" w:tentative="1">
+      <w:start w:val="1"/>
+      <w:numFmt w:val="bullet"/>
+      <w:lvlText w:val="o"/>
+      <w:lvlJc w:val="left"/>
+      <w:pPr>
+        <w:ind w:left="1440" w:hanging="360"/>
+      </w:pPr>
+      <w:rPr>
+        <w:rFonts w:ascii="Courier New" w:hAnsi="Courier New" w:cs="Courier New" w:hint="default"/>
+      </w:rPr>
+    </w:lvl>
+    <w:lvl w:ilvl="2" w:tplc="40090005" w:tentative="1">
+      <w:start w:val="1"/>
+      <w:numFmt w:val="bullet"/>
+      <w:lvlText w:val=""/>
+      <w:lvlJc w:val="left"/>
+      <w:pPr>
+        <w:ind w:left="2160" w:hanging="360"/>
+      </w:pPr>
+      <w:rPr>
+        <w:rFonts w:ascii="Wingdings" w:hAnsi="Wingdings" w:hint="default"/>
+      </w:rPr>
+    </w:lvl>
+    <w:lvl w:ilvl="3" w:tplc="40090001" w:tentative="1">
+      <w:start w:val="1"/>
+      <w:numFmt w:val="bullet"/>
+      <w:lvlText w:val=""/>
+      <w:lvlJc w:val="left"/>
+      <w:pPr>
+        <w:ind w:left="2880" w:hanging="360"/>
+      </w:pPr>
+      <w:rPr>
+        <w:rFonts w:ascii="Symbol" w:hAnsi="Symbol" w:hint="default"/>
+      </w:rPr>
+    </w:lvl>
+    <w:lvl w:ilvl="4" w:tplc="40090003" w:tentative="1">
+      <w:start w:val="1"/>
+      <w:numFmt w:val="bullet"/>
+      <w:lvlText w:val="o"/>
+      <w:lvlJc w:val="left"/>
+      <w:pPr>
+        <w:ind w:left="3600" w:hanging="360"/>
+      </w:pPr>
+      <w:rPr>
+        <w:rFonts w:ascii="Courier New" w:hAnsi="Courier New" w:cs="Courier New" w:hint="default"/>
+      </w:rPr>
+    </w:lvl>
+    <w:lvl w:ilvl="5" w:tplc="40090005" w:tentative="1">
+      <w:start w:val="1"/>
+      <w:numFmt w:val="bullet"/>
+      <w:lvlText w:val=""/>
+      <w:lvlJc w:val="left"/>
+      <w:pPr>
+        <w:ind w:left="4320" w:hanging="360"/>
+      </w:pPr>
+      <w:rPr>
+        <w:rFonts w:ascii="Wingdings" w:hAnsi="Wingdings" w:hint="default"/>
+      </w:rPr>
+    </w:lvl>
+    <w:lvl w:ilvl="6" w:tplc="40090001" w:tentative="1">
+      <w:start w:val="1"/>
+      <w:numFmt w:val="bullet"/>
+      <w:lvlText w:val=""/>
+      <w:lvlJc w:val="left"/>
+      <w:pPr>
+        <w:ind w:left="5040" w:hanging="360"/>
+      </w:pPr>
+      <w:rPr>
+        <w:rFonts w:ascii="Symbol" w:hAnsi="Symbol" w:hint="default"/>
+      </w:rPr>
+    </w:lvl>
+    <w:lvl w:ilvl="7" w:tplc="40090003" w:tentative="1">
+      <w:start w:val="1"/>
+      <w:numFmt w:val="bullet"/>
+      <w:lvlText w:val="o"/>
+      <w:lvlJc w:val="left"/>
+      <w:pPr>
+        <w:ind w:left="5760" w:hanging="360"/>
+      </w:pPr>
+      <w:rPr>
+        <w:rFonts w:ascii="Courier New" w:hAnsi="Courier New" w:cs="Courier New" w:hint="default"/>
+      </w:rPr>
+    </w:lvl>
+    <w:lvl w:ilvl="8" w:tplc="40090005" w:tentative="1">
+      <w:start w:val="1"/>
+      <w:numFmt w:val="bullet"/>
+      <w:lvlText w:val=""/>
+      <w:lvlJc w:val="left"/>
+      <w:pPr>
+        <w:ind w:left="6480" w:hanging="360"/>
+      </w:pPr>
+      <w:rPr>
+        <w:rFonts w:ascii="Wingdings" w:hAnsi="Wingdings" w:hint="default"/>
+      </w:rPr>
+    </w:lvl>
+  </w:abstractNum>
+  <w:abstractNum w:abstractNumId="30" w15:restartNumberingAfterBreak="0">
     <w:nsid w:val="7B9F49D6"/>
     <w:multiLevelType w:val="hybridMultilevel"/>
     <w:tmpl w:val="99723B5E"/>
@@ -6483,7 +8167,7 @@
       </w:rPr>
     </w:lvl>
   </w:abstractNum>
-  <w:abstractNum w:abstractNumId="24" w15:restartNumberingAfterBreak="0">
+  <w:abstractNum w:abstractNumId="31" w15:restartNumberingAfterBreak="0">
     <w:nsid w:val="7CE3772C"/>
     <w:multiLevelType w:val="multilevel"/>
     <w:tmpl w:val="3CFE4A64"/>
@@ -6632,7 +8316,7 @@
       </w:rPr>
     </w:lvl>
   </w:abstractNum>
-  <w:abstractNum w:abstractNumId="25" w15:restartNumberingAfterBreak="0">
+  <w:abstractNum w:abstractNumId="32" w15:restartNumberingAfterBreak="0">
     <w:nsid w:val="7E48662E"/>
     <w:multiLevelType w:val="multilevel"/>
     <w:tmpl w:val="6EF4E126"/>
@@ -6785,79 +8469,100 @@
     <w:abstractNumId w:val="0"/>
   </w:num>
   <w:num w:numId="2" w16cid:durableId="269820850">
+    <w:abstractNumId w:val="12"/>
+  </w:num>
+  <w:num w:numId="3" w16cid:durableId="807894884">
+    <w:abstractNumId w:val="6"/>
+  </w:num>
+  <w:num w:numId="4" w16cid:durableId="464737947">
+    <w:abstractNumId w:val="20"/>
+  </w:num>
+  <w:num w:numId="5" w16cid:durableId="234900936">
+    <w:abstractNumId w:val="18"/>
+  </w:num>
+  <w:num w:numId="6" w16cid:durableId="441144710">
+    <w:abstractNumId w:val="16"/>
+  </w:num>
+  <w:num w:numId="7" w16cid:durableId="345135841">
+    <w:abstractNumId w:val="14"/>
+  </w:num>
+  <w:num w:numId="8" w16cid:durableId="1567914694">
+    <w:abstractNumId w:val="22"/>
+  </w:num>
+  <w:num w:numId="9" w16cid:durableId="911887815">
+    <w:abstractNumId w:val="7"/>
+  </w:num>
+  <w:num w:numId="10" w16cid:durableId="2116824594">
+    <w:abstractNumId w:val="32"/>
+  </w:num>
+  <w:num w:numId="11" w16cid:durableId="1768034505">
+    <w:abstractNumId w:val="3"/>
+  </w:num>
+  <w:num w:numId="12" w16cid:durableId="565459082">
+    <w:abstractNumId w:val="11"/>
+  </w:num>
+  <w:num w:numId="13" w16cid:durableId="1661887330">
+    <w:abstractNumId w:val="23"/>
+  </w:num>
+  <w:num w:numId="14" w16cid:durableId="1559785080">
+    <w:abstractNumId w:val="27"/>
+  </w:num>
+  <w:num w:numId="15" w16cid:durableId="1825121230">
+    <w:abstractNumId w:val="21"/>
+  </w:num>
+  <w:num w:numId="16" w16cid:durableId="110630613">
+    <w:abstractNumId w:val="24"/>
+  </w:num>
+  <w:num w:numId="17" w16cid:durableId="1140348490">
+    <w:abstractNumId w:val="13"/>
+  </w:num>
+  <w:num w:numId="18" w16cid:durableId="401488255">
+    <w:abstractNumId w:val="10"/>
+  </w:num>
+  <w:num w:numId="19" w16cid:durableId="1603493238">
+    <w:abstractNumId w:val="28"/>
+  </w:num>
+  <w:num w:numId="20" w16cid:durableId="1224367410">
     <w:abstractNumId w:val="8"/>
   </w:num>
-  <w:num w:numId="3" w16cid:durableId="807894884">
+  <w:num w:numId="21" w16cid:durableId="561601121">
+    <w:abstractNumId w:val="17"/>
+  </w:num>
+  <w:num w:numId="22" w16cid:durableId="866868332">
+    <w:abstractNumId w:val="15"/>
+  </w:num>
+  <w:num w:numId="23" w16cid:durableId="379940352">
+    <w:abstractNumId w:val="9"/>
+  </w:num>
+  <w:num w:numId="24" w16cid:durableId="1754280862">
+    <w:abstractNumId w:val="30"/>
+  </w:num>
+  <w:num w:numId="25" w16cid:durableId="914708138">
+    <w:abstractNumId w:val="31"/>
+  </w:num>
+  <w:num w:numId="26" w16cid:durableId="1426345403">
+    <w:abstractNumId w:val="19"/>
+  </w:num>
+  <w:num w:numId="27" w16cid:durableId="796097940">
+    <w:abstractNumId w:val="29"/>
+  </w:num>
+  <w:num w:numId="28" w16cid:durableId="1468086585">
+    <w:abstractNumId w:val="4"/>
+  </w:num>
+  <w:num w:numId="29" w16cid:durableId="1099060093">
+    <w:abstractNumId w:val="1"/>
+  </w:num>
+  <w:num w:numId="30" w16cid:durableId="1348292118">
     <w:abstractNumId w:val="2"/>
   </w:num>
-  <w:num w:numId="4" w16cid:durableId="464737947">
-    <w:abstractNumId w:val="16"/>
+  <w:num w:numId="31" w16cid:durableId="1174147294">
+    <w:abstractNumId w:val="26"/>
   </w:num>
-  <w:num w:numId="5" w16cid:durableId="234900936">
-    <w:abstractNumId w:val="14"/>
-  </w:num>
-  <w:num w:numId="6" w16cid:durableId="441144710">
-    <w:abstractNumId w:val="12"/>
-  </w:num>
-  <w:num w:numId="7" w16cid:durableId="345135841">
-    <w:abstractNumId w:val="10"/>
-  </w:num>
-  <w:num w:numId="8" w16cid:durableId="1567914694">
-    <w:abstractNumId w:val="18"/>
-  </w:num>
-  <w:num w:numId="9" w16cid:durableId="911887815">
-    <w:abstractNumId w:val="3"/>
-  </w:num>
-  <w:num w:numId="10" w16cid:durableId="2116824594">
-    <w:abstractNumId w:val="25"/>
-  </w:num>
-  <w:num w:numId="11" w16cid:durableId="1768034505">
-    <w:abstractNumId w:val="1"/>
-  </w:num>
-  <w:num w:numId="12" w16cid:durableId="565459082">
-    <w:abstractNumId w:val="7"/>
-  </w:num>
-  <w:num w:numId="13" w16cid:durableId="1661887330">
-    <w:abstractNumId w:val="19"/>
-  </w:num>
-  <w:num w:numId="14" w16cid:durableId="1559785080">
-    <w:abstractNumId w:val="21"/>
-  </w:num>
-  <w:num w:numId="15" w16cid:durableId="1825121230">
-    <w:abstractNumId w:val="17"/>
-  </w:num>
-  <w:num w:numId="16" w16cid:durableId="110630613">
-    <w:abstractNumId w:val="20"/>
-  </w:num>
-  <w:num w:numId="17" w16cid:durableId="1140348490">
-    <w:abstractNumId w:val="9"/>
-  </w:num>
-  <w:num w:numId="18" w16cid:durableId="401488255">
-    <w:abstractNumId w:val="6"/>
-  </w:num>
-  <w:num w:numId="19" w16cid:durableId="1603493238">
-    <w:abstractNumId w:val="22"/>
-  </w:num>
-  <w:num w:numId="20" w16cid:durableId="1224367410">
-    <w:abstractNumId w:val="4"/>
-  </w:num>
-  <w:num w:numId="21" w16cid:durableId="561601121">
-    <w:abstractNumId w:val="13"/>
-  </w:num>
-  <w:num w:numId="22" w16cid:durableId="866868332">
-    <w:abstractNumId w:val="11"/>
-  </w:num>
-  <w:num w:numId="23" w16cid:durableId="379940352">
+  <w:num w:numId="32" w16cid:durableId="2093893223">
     <w:abstractNumId w:val="5"/>
   </w:num>
-  <w:num w:numId="24" w16cid:durableId="1754280862">
-    <w:abstractNumId w:val="23"/>
-  </w:num>
-  <w:num w:numId="25" w16cid:durableId="914708138">
-    <w:abstractNumId w:val="24"/>
-  </w:num>
-  <w:num w:numId="26" w16cid:durableId="1426345403">
-    <w:abstractNumId w:val="15"/>
+  <w:num w:numId="33" w16cid:durableId="2141262406">
+    <w:abstractNumId w:val="25"/>
   </w:num>
 </w:numbering>
 </file>
@@ -7290,7 +8995,6 @@
     <w:next w:val="Normal"/>
     <w:link w:val="Heading2Char"/>
     <w:uiPriority w:val="9"/>
-    <w:semiHidden/>
     <w:unhideWhenUsed/>
     <w:qFormat/>
     <w:rsid w:val="003B0069"/>
@@ -7506,7 +9210,6 @@
     <w:basedOn w:val="DefaultParagraphFont"/>
     <w:link w:val="Heading2"/>
     <w:uiPriority w:val="9"/>
-    <w:semiHidden/>
     <w:rsid w:val="003B0069"/>
     <w:rPr>
       <w:rFonts w:asciiTheme="majorHAnsi" w:eastAsiaTheme="majorEastAsia" w:hAnsiTheme="majorHAnsi" w:cstheme="majorBidi"/>
@@ -7776,6 +9479,59 @@
       <w:smallCaps/>
       <w:color w:val="2F5496" w:themeColor="accent1" w:themeShade="BF"/>
       <w:spacing w:val="5"/>
+    </w:rPr>
+  </w:style>
+  <w:style w:type="paragraph" w:styleId="NormalWeb">
+    <w:name w:val="Normal (Web)"/>
+    <w:basedOn w:val="Normal"/>
+    <w:uiPriority w:val="99"/>
+    <w:unhideWhenUsed/>
+    <w:rsid w:val="00A67B1C"/>
+    <w:pPr>
+      <w:spacing w:before="100" w:beforeAutospacing="1" w:after="100" w:afterAutospacing="1" w:line="240" w:lineRule="auto"/>
+    </w:pPr>
+    <w:rPr>
+      <w:rFonts w:ascii="Times New Roman" w:eastAsia="Times New Roman" w:hAnsi="Times New Roman" w:cs="Times New Roman"/>
+      <w:kern w:val="0"/>
+      <w:sz w:val="24"/>
+      <w:szCs w:val="24"/>
+      <w:lang w:eastAsia="en-IN"/>
+      <w14:ligatures w14:val="none"/>
+    </w:rPr>
+  </w:style>
+  <w:style w:type="character" w:styleId="Strong">
+    <w:name w:val="Strong"/>
+    <w:basedOn w:val="DefaultParagraphFont"/>
+    <w:uiPriority w:val="22"/>
+    <w:qFormat/>
+    <w:rsid w:val="00A67B1C"/>
+    <w:rPr>
+      <w:b/>
+      <w:bCs/>
+    </w:rPr>
+  </w:style>
+  <w:style w:type="character" w:styleId="HTMLCode">
+    <w:name w:val="HTML Code"/>
+    <w:basedOn w:val="DefaultParagraphFont"/>
+    <w:uiPriority w:val="99"/>
+    <w:semiHidden/>
+    <w:unhideWhenUsed/>
+    <w:rsid w:val="00A67B1C"/>
+    <w:rPr>
+      <w:rFonts w:ascii="Courier New" w:eastAsia="Times New Roman" w:hAnsi="Courier New" w:cs="Courier New"/>
+      <w:sz w:val="20"/>
+      <w:szCs w:val="20"/>
+    </w:rPr>
+  </w:style>
+  <w:style w:type="character" w:styleId="Emphasis">
+    <w:name w:val="Emphasis"/>
+    <w:basedOn w:val="DefaultParagraphFont"/>
+    <w:uiPriority w:val="20"/>
+    <w:qFormat/>
+    <w:rsid w:val="00A67B1C"/>
+    <w:rPr>
+      <w:i/>
+      <w:iCs/>
     </w:rPr>
   </w:style>
 </w:styles>

</xml_diff>